<commit_message>
Created a new python code that looks a group_size (total population) as a time-series. graph included in storymap.
</commit_message>
<xml_diff>
--- a/docs/Species_Seasonal_Shift.docx
+++ b/docs/Species_Seasonal_Shift.docx
@@ -4,14 +4,13 @@
   <w:body>
     <w:tbl>
       <w:tblPr>
-        <w:tblW w:w="10360" w:type="dxa"/>
+        <w:tblW w:w="9480" w:type="dxa"/>
         <w:tblLook w:val="04A0" w:firstRow="1" w:lastRow="0" w:firstColumn="1" w:lastColumn="0" w:noHBand="0" w:noVBand="1"/>
       </w:tblPr>
       <w:tblGrid>
         <w:gridCol w:w="3100"/>
         <w:gridCol w:w="2060"/>
         <w:gridCol w:w="2200"/>
-        <w:gridCol w:w="880"/>
         <w:gridCol w:w="2120"/>
       </w:tblGrid>
       <w:tr>
@@ -22,12 +21,12 @@
           <w:tcPr>
             <w:tcW w:w="3100" w:type="dxa"/>
             <w:tcBorders>
-              <w:top w:val="single" w:sz="4" w:space="0" w:color="9BC2E6"/>
-              <w:left w:val="single" w:sz="4" w:space="0" w:color="9BC2E6"/>
-              <w:bottom w:val="single" w:sz="4" w:space="0" w:color="9BC2E6"/>
-              <w:right w:val="nil"/>
-            </w:tcBorders>
-            <w:shd w:val="clear" w:color="5B9BD5" w:fill="5B9BD5"/>
+              <w:top w:val="single" w:sz="4" w:space="0" w:color="8EA9DB"/>
+              <w:left w:val="single" w:sz="4" w:space="0" w:color="8EA9DB"/>
+              <w:bottom w:val="single" w:sz="4" w:space="0" w:color="8EA9DB"/>
+              <w:right w:val="nil"/>
+            </w:tcBorders>
+            <w:shd w:val="clear" w:color="4472C4" w:fill="4472C4"/>
             <w:noWrap/>
             <w:vAlign w:val="bottom"/>
             <w:hideMark/>
@@ -57,12 +56,12 @@
           <w:tcPr>
             <w:tcW w:w="2060" w:type="dxa"/>
             <w:tcBorders>
-              <w:top w:val="single" w:sz="4" w:space="0" w:color="9BC2E6"/>
-              <w:left w:val="nil"/>
-              <w:bottom w:val="single" w:sz="4" w:space="0" w:color="9BC2E6"/>
-              <w:right w:val="nil"/>
-            </w:tcBorders>
-            <w:shd w:val="clear" w:color="5B9BD5" w:fill="5B9BD5"/>
+              <w:top w:val="single" w:sz="4" w:space="0" w:color="8EA9DB"/>
+              <w:left w:val="nil"/>
+              <w:bottom w:val="single" w:sz="4" w:space="0" w:color="8EA9DB"/>
+              <w:right w:val="nil"/>
+            </w:tcBorders>
+            <w:shd w:val="clear" w:color="4472C4" w:fill="4472C4"/>
             <w:noWrap/>
             <w:vAlign w:val="bottom"/>
             <w:hideMark/>
@@ -92,12 +91,12 @@
           <w:tcPr>
             <w:tcW w:w="2200" w:type="dxa"/>
             <w:tcBorders>
-              <w:top w:val="single" w:sz="4" w:space="0" w:color="9BC2E6"/>
-              <w:left w:val="nil"/>
-              <w:bottom w:val="single" w:sz="4" w:space="0" w:color="9BC2E6"/>
-              <w:right w:val="nil"/>
-            </w:tcBorders>
-            <w:shd w:val="clear" w:color="5B9BD5" w:fill="5B9BD5"/>
+              <w:top w:val="single" w:sz="4" w:space="0" w:color="8EA9DB"/>
+              <w:left w:val="nil"/>
+              <w:bottom w:val="single" w:sz="4" w:space="0" w:color="8EA9DB"/>
+              <w:right w:val="nil"/>
+            </w:tcBorders>
+            <w:shd w:val="clear" w:color="4472C4" w:fill="4472C4"/>
             <w:noWrap/>
             <w:vAlign w:val="bottom"/>
             <w:hideMark/>
@@ -125,49 +124,14 @@
         </w:tc>
         <w:tc>
           <w:tcPr>
-            <w:tcW w:w="880" w:type="dxa"/>
-            <w:tcBorders>
-              <w:top w:val="single" w:sz="4" w:space="0" w:color="9BC2E6"/>
-              <w:left w:val="nil"/>
-              <w:bottom w:val="single" w:sz="4" w:space="0" w:color="9BC2E6"/>
-              <w:right w:val="nil"/>
-            </w:tcBorders>
-            <w:shd w:val="clear" w:color="5B9BD5" w:fill="5B9BD5"/>
-            <w:noWrap/>
-            <w:vAlign w:val="bottom"/>
-            <w:hideMark/>
-          </w:tcPr>
-          <w:p>
-            <w:pPr>
-              <w:spacing w:after="0" w:line="240" w:lineRule="auto"/>
-              <w:rPr>
-                <w:rFonts w:ascii="Calibri" w:eastAsia="Times New Roman" w:hAnsi="Calibri" w:cs="Calibri"/>
-                <w:b/>
-                <w:bCs/>
-                <w:color w:val="FFFFFF"/>
-              </w:rPr>
-            </w:pPr>
-            <w:r>
-              <w:rPr>
-                <w:rFonts w:ascii="Calibri" w:eastAsia="Times New Roman" w:hAnsi="Calibri" w:cs="Calibri"/>
-                <w:b/>
-                <w:bCs/>
-                <w:color w:val="FFFFFF"/>
-              </w:rPr>
-              <w:t>Count</w:t>
-            </w:r>
-          </w:p>
-        </w:tc>
-        <w:tc>
-          <w:tcPr>
             <w:tcW w:w="2120" w:type="dxa"/>
             <w:tcBorders>
-              <w:top w:val="single" w:sz="4" w:space="0" w:color="9BC2E6"/>
-              <w:left w:val="nil"/>
-              <w:bottom w:val="single" w:sz="4" w:space="0" w:color="9BC2E6"/>
-              <w:right w:val="single" w:sz="4" w:space="0" w:color="9BC2E6"/>
-            </w:tcBorders>
-            <w:shd w:val="clear" w:color="5B9BD5" w:fill="5B9BD5"/>
+              <w:top w:val="single" w:sz="4" w:space="0" w:color="8EA9DB"/>
+              <w:left w:val="nil"/>
+              <w:bottom w:val="single" w:sz="4" w:space="0" w:color="8EA9DB"/>
+              <w:right w:val="single" w:sz="4" w:space="0" w:color="8EA9DB"/>
+            </w:tcBorders>
+            <w:shd w:val="clear" w:color="4472C4" w:fill="4472C4"/>
             <w:noWrap/>
             <w:vAlign w:val="bottom"/>
             <w:hideMark/>
@@ -202,12 +166,12 @@
           <w:tcPr>
             <w:tcW w:w="3100" w:type="dxa"/>
             <w:tcBorders>
-              <w:top w:val="single" w:sz="4" w:space="0" w:color="9BC2E6"/>
-              <w:left w:val="single" w:sz="4" w:space="0" w:color="9BC2E6"/>
-              <w:bottom w:val="single" w:sz="4" w:space="0" w:color="9BC2E6"/>
-              <w:right w:val="nil"/>
-            </w:tcBorders>
-            <w:shd w:val="clear" w:color="DDEBF7" w:fill="DDEBF7"/>
+              <w:top w:val="single" w:sz="4" w:space="0" w:color="8EA9DB"/>
+              <w:left w:val="single" w:sz="4" w:space="0" w:color="8EA9DB"/>
+              <w:bottom w:val="single" w:sz="4" w:space="0" w:color="8EA9DB"/>
+              <w:right w:val="nil"/>
+            </w:tcBorders>
+            <w:shd w:val="clear" w:color="D9E1F2" w:fill="D9E1F2"/>
             <w:noWrap/>
             <w:vAlign w:val="bottom"/>
             <w:hideMark/>
@@ -233,12 +197,12 @@
           <w:tcPr>
             <w:tcW w:w="2060" w:type="dxa"/>
             <w:tcBorders>
-              <w:top w:val="single" w:sz="4" w:space="0" w:color="9BC2E6"/>
-              <w:left w:val="nil"/>
-              <w:bottom w:val="single" w:sz="4" w:space="0" w:color="9BC2E6"/>
-              <w:right w:val="nil"/>
-            </w:tcBorders>
-            <w:shd w:val="clear" w:color="DDEBF7" w:fill="DDEBF7"/>
+              <w:top w:val="single" w:sz="4" w:space="0" w:color="8EA9DB"/>
+              <w:left w:val="nil"/>
+              <w:bottom w:val="single" w:sz="4" w:space="0" w:color="8EA9DB"/>
+              <w:right w:val="nil"/>
+            </w:tcBorders>
+            <w:shd w:val="clear" w:color="D9E1F2" w:fill="D9E1F2"/>
             <w:noWrap/>
             <w:vAlign w:val="bottom"/>
             <w:hideMark/>
@@ -265,12 +229,12 @@
           <w:tcPr>
             <w:tcW w:w="2200" w:type="dxa"/>
             <w:tcBorders>
-              <w:top w:val="single" w:sz="4" w:space="0" w:color="9BC2E6"/>
-              <w:left w:val="nil"/>
-              <w:bottom w:val="single" w:sz="4" w:space="0" w:color="9BC2E6"/>
-              <w:right w:val="nil"/>
-            </w:tcBorders>
-            <w:shd w:val="clear" w:color="DDEBF7" w:fill="DDEBF7"/>
+              <w:top w:val="single" w:sz="4" w:space="0" w:color="8EA9DB"/>
+              <w:left w:val="nil"/>
+              <w:bottom w:val="single" w:sz="4" w:space="0" w:color="8EA9DB"/>
+              <w:right w:val="nil"/>
+            </w:tcBorders>
+            <w:shd w:val="clear" w:color="D9E1F2" w:fill="D9E1F2"/>
             <w:noWrap/>
             <w:vAlign w:val="bottom"/>
             <w:hideMark/>
@@ -295,46 +259,14 @@
         </w:tc>
         <w:tc>
           <w:tcPr>
-            <w:tcW w:w="880" w:type="dxa"/>
-            <w:tcBorders>
-              <w:top w:val="single" w:sz="4" w:space="0" w:color="9BC2E6"/>
-              <w:left w:val="nil"/>
-              <w:bottom w:val="single" w:sz="4" w:space="0" w:color="9BC2E6"/>
-              <w:right w:val="nil"/>
-            </w:tcBorders>
-            <w:shd w:val="clear" w:color="DDEBF7" w:fill="DDEBF7"/>
-            <w:noWrap/>
-            <w:vAlign w:val="bottom"/>
-            <w:hideMark/>
-          </w:tcPr>
-          <w:p>
-            <w:pPr>
-              <w:spacing w:after="0" w:line="240" w:lineRule="auto"/>
-              <w:jc w:val="right"/>
-              <w:rPr>
-                <w:rFonts w:ascii="Calibri" w:eastAsia="Times New Roman" w:hAnsi="Calibri" w:cs="Calibri"/>
-                <w:color w:val="000000"/>
-              </w:rPr>
-            </w:pPr>
-            <w:r>
-              <w:rPr>
-                <w:rFonts w:ascii="Calibri" w:eastAsia="Times New Roman" w:hAnsi="Calibri" w:cs="Calibri"/>
-                <w:color w:val="000000"/>
-              </w:rPr>
-              <w:t>1</w:t>
-            </w:r>
-          </w:p>
-        </w:tc>
-        <w:tc>
-          <w:tcPr>
             <w:tcW w:w="2120" w:type="dxa"/>
             <w:tcBorders>
-              <w:top w:val="single" w:sz="4" w:space="0" w:color="9BC2E6"/>
-              <w:left w:val="nil"/>
-              <w:bottom w:val="single" w:sz="4" w:space="0" w:color="9BC2E6"/>
-              <w:right w:val="single" w:sz="4" w:space="0" w:color="9BC2E6"/>
-            </w:tcBorders>
-            <w:shd w:val="clear" w:color="DDEBF7" w:fill="DDEBF7"/>
+              <w:top w:val="single" w:sz="4" w:space="0" w:color="8EA9DB"/>
+              <w:left w:val="nil"/>
+              <w:bottom w:val="single" w:sz="4" w:space="0" w:color="8EA9DB"/>
+              <w:right w:val="single" w:sz="4" w:space="0" w:color="8EA9DB"/>
+            </w:tcBorders>
+            <w:shd w:val="clear" w:color="D9E1F2" w:fill="D9E1F2"/>
             <w:noWrap/>
             <w:vAlign w:val="bottom"/>
             <w:hideMark/>
@@ -366,9 +298,9 @@
           <w:tcPr>
             <w:tcW w:w="3100" w:type="dxa"/>
             <w:tcBorders>
-              <w:top w:val="single" w:sz="4" w:space="0" w:color="9BC2E6"/>
-              <w:left w:val="single" w:sz="4" w:space="0" w:color="9BC2E6"/>
-              <w:bottom w:val="single" w:sz="4" w:space="0" w:color="9BC2E6"/>
+              <w:top w:val="single" w:sz="4" w:space="0" w:color="8EA9DB"/>
+              <w:left w:val="single" w:sz="4" w:space="0" w:color="8EA9DB"/>
+              <w:bottom w:val="single" w:sz="4" w:space="0" w:color="8EA9DB"/>
               <w:right w:val="nil"/>
             </w:tcBorders>
             <w:shd w:val="clear" w:color="auto" w:fill="auto"/>
@@ -397,9 +329,9 @@
           <w:tcPr>
             <w:tcW w:w="2060" w:type="dxa"/>
             <w:tcBorders>
-              <w:top w:val="single" w:sz="4" w:space="0" w:color="9BC2E6"/>
-              <w:left w:val="nil"/>
-              <w:bottom w:val="single" w:sz="4" w:space="0" w:color="9BC2E6"/>
+              <w:top w:val="single" w:sz="4" w:space="0" w:color="8EA9DB"/>
+              <w:left w:val="nil"/>
+              <w:bottom w:val="single" w:sz="4" w:space="0" w:color="8EA9DB"/>
               <w:right w:val="nil"/>
             </w:tcBorders>
             <w:shd w:val="clear" w:color="auto" w:fill="auto"/>
@@ -429,9 +361,9 @@
           <w:tcPr>
             <w:tcW w:w="2200" w:type="dxa"/>
             <w:tcBorders>
-              <w:top w:val="single" w:sz="4" w:space="0" w:color="9BC2E6"/>
-              <w:left w:val="nil"/>
-              <w:bottom w:val="single" w:sz="4" w:space="0" w:color="9BC2E6"/>
+              <w:top w:val="single" w:sz="4" w:space="0" w:color="8EA9DB"/>
+              <w:left w:val="nil"/>
+              <w:bottom w:val="single" w:sz="4" w:space="0" w:color="8EA9DB"/>
               <w:right w:val="nil"/>
             </w:tcBorders>
             <w:shd w:val="clear" w:color="auto" w:fill="auto"/>
@@ -459,44 +391,12 @@
         </w:tc>
         <w:tc>
           <w:tcPr>
-            <w:tcW w:w="880" w:type="dxa"/>
-            <w:tcBorders>
-              <w:top w:val="single" w:sz="4" w:space="0" w:color="9BC2E6"/>
-              <w:left w:val="nil"/>
-              <w:bottom w:val="single" w:sz="4" w:space="0" w:color="9BC2E6"/>
-              <w:right w:val="nil"/>
-            </w:tcBorders>
-            <w:shd w:val="clear" w:color="auto" w:fill="auto"/>
-            <w:noWrap/>
-            <w:vAlign w:val="bottom"/>
-            <w:hideMark/>
-          </w:tcPr>
-          <w:p>
-            <w:pPr>
-              <w:spacing w:after="0" w:line="240" w:lineRule="auto"/>
-              <w:jc w:val="right"/>
-              <w:rPr>
-                <w:rFonts w:ascii="Calibri" w:eastAsia="Times New Roman" w:hAnsi="Calibri" w:cs="Calibri"/>
-                <w:color w:val="000000"/>
-              </w:rPr>
-            </w:pPr>
-            <w:r>
-              <w:rPr>
-                <w:rFonts w:ascii="Calibri" w:eastAsia="Times New Roman" w:hAnsi="Calibri" w:cs="Calibri"/>
-                <w:color w:val="000000"/>
-              </w:rPr>
-              <w:t>1</w:t>
-            </w:r>
-          </w:p>
-        </w:tc>
-        <w:tc>
-          <w:tcPr>
             <w:tcW w:w="2120" w:type="dxa"/>
             <w:tcBorders>
-              <w:top w:val="single" w:sz="4" w:space="0" w:color="9BC2E6"/>
-              <w:left w:val="nil"/>
-              <w:bottom w:val="single" w:sz="4" w:space="0" w:color="9BC2E6"/>
-              <w:right w:val="single" w:sz="4" w:space="0" w:color="9BC2E6"/>
+              <w:top w:val="single" w:sz="4" w:space="0" w:color="8EA9DB"/>
+              <w:left w:val="nil"/>
+              <w:bottom w:val="single" w:sz="4" w:space="0" w:color="8EA9DB"/>
+              <w:right w:val="single" w:sz="4" w:space="0" w:color="8EA9DB"/>
             </w:tcBorders>
             <w:shd w:val="clear" w:color="auto" w:fill="auto"/>
             <w:noWrap/>
@@ -530,12 +430,12 @@
           <w:tcPr>
             <w:tcW w:w="3100" w:type="dxa"/>
             <w:tcBorders>
-              <w:top w:val="single" w:sz="4" w:space="0" w:color="9BC2E6"/>
-              <w:left w:val="single" w:sz="4" w:space="0" w:color="9BC2E6"/>
-              <w:bottom w:val="single" w:sz="4" w:space="0" w:color="9BC2E6"/>
-              <w:right w:val="nil"/>
-            </w:tcBorders>
-            <w:shd w:val="clear" w:color="DDEBF7" w:fill="DDEBF7"/>
+              <w:top w:val="single" w:sz="4" w:space="0" w:color="8EA9DB"/>
+              <w:left w:val="single" w:sz="4" w:space="0" w:color="8EA9DB"/>
+              <w:bottom w:val="single" w:sz="4" w:space="0" w:color="8EA9DB"/>
+              <w:right w:val="nil"/>
+            </w:tcBorders>
+            <w:shd w:val="clear" w:color="D9E1F2" w:fill="D9E1F2"/>
             <w:noWrap/>
             <w:vAlign w:val="bottom"/>
             <w:hideMark/>
@@ -561,12 +461,12 @@
           <w:tcPr>
             <w:tcW w:w="2060" w:type="dxa"/>
             <w:tcBorders>
-              <w:top w:val="single" w:sz="4" w:space="0" w:color="9BC2E6"/>
-              <w:left w:val="nil"/>
-              <w:bottom w:val="single" w:sz="4" w:space="0" w:color="9BC2E6"/>
-              <w:right w:val="nil"/>
-            </w:tcBorders>
-            <w:shd w:val="clear" w:color="DDEBF7" w:fill="DDEBF7"/>
+              <w:top w:val="single" w:sz="4" w:space="0" w:color="8EA9DB"/>
+              <w:left w:val="nil"/>
+              <w:bottom w:val="single" w:sz="4" w:space="0" w:color="8EA9DB"/>
+              <w:right w:val="nil"/>
+            </w:tcBorders>
+            <w:shd w:val="clear" w:color="D9E1F2" w:fill="D9E1F2"/>
             <w:noWrap/>
             <w:vAlign w:val="bottom"/>
             <w:hideMark/>
@@ -593,12 +493,12 @@
           <w:tcPr>
             <w:tcW w:w="2200" w:type="dxa"/>
             <w:tcBorders>
-              <w:top w:val="single" w:sz="4" w:space="0" w:color="9BC2E6"/>
-              <w:left w:val="nil"/>
-              <w:bottom w:val="single" w:sz="4" w:space="0" w:color="9BC2E6"/>
-              <w:right w:val="nil"/>
-            </w:tcBorders>
-            <w:shd w:val="clear" w:color="DDEBF7" w:fill="DDEBF7"/>
+              <w:top w:val="single" w:sz="4" w:space="0" w:color="8EA9DB"/>
+              <w:left w:val="nil"/>
+              <w:bottom w:val="single" w:sz="4" w:space="0" w:color="8EA9DB"/>
+              <w:right w:val="nil"/>
+            </w:tcBorders>
+            <w:shd w:val="clear" w:color="D9E1F2" w:fill="D9E1F2"/>
             <w:noWrap/>
             <w:vAlign w:val="bottom"/>
             <w:hideMark/>
@@ -623,46 +523,14 @@
         </w:tc>
         <w:tc>
           <w:tcPr>
-            <w:tcW w:w="880" w:type="dxa"/>
-            <w:tcBorders>
-              <w:top w:val="single" w:sz="4" w:space="0" w:color="9BC2E6"/>
-              <w:left w:val="nil"/>
-              <w:bottom w:val="single" w:sz="4" w:space="0" w:color="9BC2E6"/>
-              <w:right w:val="nil"/>
-            </w:tcBorders>
-            <w:shd w:val="clear" w:color="DDEBF7" w:fill="DDEBF7"/>
-            <w:noWrap/>
-            <w:vAlign w:val="bottom"/>
-            <w:hideMark/>
-          </w:tcPr>
-          <w:p>
-            <w:pPr>
-              <w:spacing w:after="0" w:line="240" w:lineRule="auto"/>
-              <w:jc w:val="right"/>
-              <w:rPr>
-                <w:rFonts w:ascii="Calibri" w:eastAsia="Times New Roman" w:hAnsi="Calibri" w:cs="Calibri"/>
-                <w:color w:val="000000"/>
-              </w:rPr>
-            </w:pPr>
-            <w:r>
-              <w:rPr>
-                <w:rFonts w:ascii="Calibri" w:eastAsia="Times New Roman" w:hAnsi="Calibri" w:cs="Calibri"/>
-                <w:color w:val="000000"/>
-              </w:rPr>
-              <w:t>-1</w:t>
-            </w:r>
-          </w:p>
-        </w:tc>
-        <w:tc>
-          <w:tcPr>
             <w:tcW w:w="2120" w:type="dxa"/>
             <w:tcBorders>
-              <w:top w:val="single" w:sz="4" w:space="0" w:color="9BC2E6"/>
-              <w:left w:val="nil"/>
-              <w:bottom w:val="single" w:sz="4" w:space="0" w:color="9BC2E6"/>
-              <w:right w:val="single" w:sz="4" w:space="0" w:color="9BC2E6"/>
-            </w:tcBorders>
-            <w:shd w:val="clear" w:color="DDEBF7" w:fill="DDEBF7"/>
+              <w:top w:val="single" w:sz="4" w:space="0" w:color="8EA9DB"/>
+              <w:left w:val="nil"/>
+              <w:bottom w:val="single" w:sz="4" w:space="0" w:color="8EA9DB"/>
+              <w:right w:val="single" w:sz="4" w:space="0" w:color="8EA9DB"/>
+            </w:tcBorders>
+            <w:shd w:val="clear" w:color="D9E1F2" w:fill="D9E1F2"/>
             <w:noWrap/>
             <w:vAlign w:val="bottom"/>
             <w:hideMark/>
@@ -694,9 +562,9 @@
           <w:tcPr>
             <w:tcW w:w="3100" w:type="dxa"/>
             <w:tcBorders>
-              <w:top w:val="single" w:sz="4" w:space="0" w:color="9BC2E6"/>
-              <w:left w:val="single" w:sz="4" w:space="0" w:color="9BC2E6"/>
-              <w:bottom w:val="single" w:sz="4" w:space="0" w:color="9BC2E6"/>
+              <w:top w:val="single" w:sz="4" w:space="0" w:color="8EA9DB"/>
+              <w:left w:val="single" w:sz="4" w:space="0" w:color="8EA9DB"/>
+              <w:bottom w:val="single" w:sz="4" w:space="0" w:color="8EA9DB"/>
               <w:right w:val="nil"/>
             </w:tcBorders>
             <w:shd w:val="clear" w:color="auto" w:fill="auto"/>
@@ -725,9 +593,9 @@
           <w:tcPr>
             <w:tcW w:w="2060" w:type="dxa"/>
             <w:tcBorders>
-              <w:top w:val="single" w:sz="4" w:space="0" w:color="9BC2E6"/>
-              <w:left w:val="nil"/>
-              <w:bottom w:val="single" w:sz="4" w:space="0" w:color="9BC2E6"/>
+              <w:top w:val="single" w:sz="4" w:space="0" w:color="8EA9DB"/>
+              <w:left w:val="nil"/>
+              <w:bottom w:val="single" w:sz="4" w:space="0" w:color="8EA9DB"/>
               <w:right w:val="nil"/>
             </w:tcBorders>
             <w:shd w:val="clear" w:color="auto" w:fill="auto"/>
@@ -757,9 +625,9 @@
           <w:tcPr>
             <w:tcW w:w="2200" w:type="dxa"/>
             <w:tcBorders>
-              <w:top w:val="single" w:sz="4" w:space="0" w:color="9BC2E6"/>
-              <w:left w:val="nil"/>
-              <w:bottom w:val="single" w:sz="4" w:space="0" w:color="9BC2E6"/>
+              <w:top w:val="single" w:sz="4" w:space="0" w:color="8EA9DB"/>
+              <w:left w:val="nil"/>
+              <w:bottom w:val="single" w:sz="4" w:space="0" w:color="8EA9DB"/>
               <w:right w:val="nil"/>
             </w:tcBorders>
             <w:shd w:val="clear" w:color="auto" w:fill="auto"/>
@@ -787,65 +655,33 @@
         </w:tc>
         <w:tc>
           <w:tcPr>
-            <w:tcW w:w="880" w:type="dxa"/>
-            <w:tcBorders>
-              <w:top w:val="single" w:sz="4" w:space="0" w:color="9BC2E6"/>
-              <w:left w:val="nil"/>
-              <w:bottom w:val="single" w:sz="4" w:space="0" w:color="9BC2E6"/>
-              <w:right w:val="nil"/>
-            </w:tcBorders>
-            <w:shd w:val="clear" w:color="auto" w:fill="auto"/>
-            <w:noWrap/>
-            <w:vAlign w:val="bottom"/>
-            <w:hideMark/>
-          </w:tcPr>
-          <w:p>
-            <w:pPr>
-              <w:spacing w:after="0" w:line="240" w:lineRule="auto"/>
-              <w:jc w:val="right"/>
-              <w:rPr>
-                <w:rFonts w:ascii="Calibri" w:eastAsia="Times New Roman" w:hAnsi="Calibri" w:cs="Calibri"/>
-                <w:color w:val="000000"/>
-              </w:rPr>
-            </w:pPr>
-            <w:r>
-              <w:rPr>
-                <w:rFonts w:ascii="Calibri" w:eastAsia="Times New Roman" w:hAnsi="Calibri" w:cs="Calibri"/>
-                <w:color w:val="000000"/>
-              </w:rPr>
-              <w:t>25</w:t>
-            </w:r>
-          </w:p>
-        </w:tc>
-        <w:tc>
-          <w:tcPr>
             <w:tcW w:w="2120" w:type="dxa"/>
             <w:tcBorders>
-              <w:top w:val="single" w:sz="4" w:space="0" w:color="9BC2E6"/>
-              <w:left w:val="nil"/>
-              <w:bottom w:val="single" w:sz="4" w:space="0" w:color="9BC2E6"/>
-              <w:right w:val="single" w:sz="4" w:space="0" w:color="9BC2E6"/>
-            </w:tcBorders>
-            <w:shd w:val="clear" w:color="auto" w:fill="auto"/>
-            <w:noWrap/>
-            <w:vAlign w:val="bottom"/>
-            <w:hideMark/>
-          </w:tcPr>
-          <w:p>
-            <w:pPr>
-              <w:spacing w:after="0" w:line="240" w:lineRule="auto"/>
-              <w:jc w:val="right"/>
-              <w:rPr>
-                <w:rFonts w:ascii="Calibri" w:eastAsia="Times New Roman" w:hAnsi="Calibri" w:cs="Calibri"/>
-                <w:color w:val="000000"/>
-              </w:rPr>
-            </w:pPr>
-            <w:r>
-              <w:rPr>
-                <w:rFonts w:ascii="Calibri" w:eastAsia="Times New Roman" w:hAnsi="Calibri" w:cs="Calibri"/>
-                <w:color w:val="000000"/>
-              </w:rPr>
-              <w:t>80.6</w:t>
+              <w:top w:val="single" w:sz="4" w:space="0" w:color="8EA9DB"/>
+              <w:left w:val="nil"/>
+              <w:bottom w:val="single" w:sz="4" w:space="0" w:color="8EA9DB"/>
+              <w:right w:val="single" w:sz="4" w:space="0" w:color="8EA9DB"/>
+            </w:tcBorders>
+            <w:shd w:val="clear" w:color="auto" w:fill="auto"/>
+            <w:noWrap/>
+            <w:vAlign w:val="bottom"/>
+            <w:hideMark/>
+          </w:tcPr>
+          <w:p>
+            <w:pPr>
+              <w:spacing w:after="0" w:line="240" w:lineRule="auto"/>
+              <w:jc w:val="right"/>
+              <w:rPr>
+                <w:rFonts w:ascii="Calibri" w:eastAsia="Times New Roman" w:hAnsi="Calibri" w:cs="Calibri"/>
+                <w:color w:val="000000"/>
+              </w:rPr>
+            </w:pPr>
+            <w:r>
+              <w:rPr>
+                <w:rFonts w:ascii="Calibri" w:eastAsia="Times New Roman" w:hAnsi="Calibri" w:cs="Calibri"/>
+                <w:color w:val="000000"/>
+              </w:rPr>
+              <w:t>416.7</w:t>
             </w:r>
           </w:p>
         </w:tc>
@@ -858,12 +694,12 @@
           <w:tcPr>
             <w:tcW w:w="3100" w:type="dxa"/>
             <w:tcBorders>
-              <w:top w:val="single" w:sz="4" w:space="0" w:color="9BC2E6"/>
-              <w:left w:val="single" w:sz="4" w:space="0" w:color="9BC2E6"/>
-              <w:bottom w:val="single" w:sz="4" w:space="0" w:color="9BC2E6"/>
-              <w:right w:val="nil"/>
-            </w:tcBorders>
-            <w:shd w:val="clear" w:color="DDEBF7" w:fill="DDEBF7"/>
+              <w:top w:val="single" w:sz="4" w:space="0" w:color="8EA9DB"/>
+              <w:left w:val="single" w:sz="4" w:space="0" w:color="8EA9DB"/>
+              <w:bottom w:val="single" w:sz="4" w:space="0" w:color="8EA9DB"/>
+              <w:right w:val="nil"/>
+            </w:tcBorders>
+            <w:shd w:val="clear" w:color="D9E1F2" w:fill="D9E1F2"/>
             <w:noWrap/>
             <w:vAlign w:val="bottom"/>
             <w:hideMark/>
@@ -889,12 +725,12 @@
           <w:tcPr>
             <w:tcW w:w="2060" w:type="dxa"/>
             <w:tcBorders>
-              <w:top w:val="single" w:sz="4" w:space="0" w:color="9BC2E6"/>
-              <w:left w:val="nil"/>
-              <w:bottom w:val="single" w:sz="4" w:space="0" w:color="9BC2E6"/>
-              <w:right w:val="nil"/>
-            </w:tcBorders>
-            <w:shd w:val="clear" w:color="DDEBF7" w:fill="DDEBF7"/>
+              <w:top w:val="single" w:sz="4" w:space="0" w:color="8EA9DB"/>
+              <w:left w:val="nil"/>
+              <w:bottom w:val="single" w:sz="4" w:space="0" w:color="8EA9DB"/>
+              <w:right w:val="nil"/>
+            </w:tcBorders>
+            <w:shd w:val="clear" w:color="D9E1F2" w:fill="D9E1F2"/>
             <w:noWrap/>
             <w:vAlign w:val="bottom"/>
             <w:hideMark/>
@@ -921,12 +757,12 @@
           <w:tcPr>
             <w:tcW w:w="2200" w:type="dxa"/>
             <w:tcBorders>
-              <w:top w:val="single" w:sz="4" w:space="0" w:color="9BC2E6"/>
-              <w:left w:val="nil"/>
-              <w:bottom w:val="single" w:sz="4" w:space="0" w:color="9BC2E6"/>
-              <w:right w:val="nil"/>
-            </w:tcBorders>
-            <w:shd w:val="clear" w:color="DDEBF7" w:fill="DDEBF7"/>
+              <w:top w:val="single" w:sz="4" w:space="0" w:color="8EA9DB"/>
+              <w:left w:val="nil"/>
+              <w:bottom w:val="single" w:sz="4" w:space="0" w:color="8EA9DB"/>
+              <w:right w:val="nil"/>
+            </w:tcBorders>
+            <w:shd w:val="clear" w:color="D9E1F2" w:fill="D9E1F2"/>
             <w:noWrap/>
             <w:vAlign w:val="bottom"/>
             <w:hideMark/>
@@ -951,65 +787,33 @@
         </w:tc>
         <w:tc>
           <w:tcPr>
-            <w:tcW w:w="880" w:type="dxa"/>
-            <w:tcBorders>
-              <w:top w:val="single" w:sz="4" w:space="0" w:color="9BC2E6"/>
-              <w:left w:val="nil"/>
-              <w:bottom w:val="single" w:sz="4" w:space="0" w:color="9BC2E6"/>
-              <w:right w:val="nil"/>
-            </w:tcBorders>
-            <w:shd w:val="clear" w:color="DDEBF7" w:fill="DDEBF7"/>
-            <w:noWrap/>
-            <w:vAlign w:val="bottom"/>
-            <w:hideMark/>
-          </w:tcPr>
-          <w:p>
-            <w:pPr>
-              <w:spacing w:after="0" w:line="240" w:lineRule="auto"/>
-              <w:jc w:val="right"/>
-              <w:rPr>
-                <w:rFonts w:ascii="Calibri" w:eastAsia="Times New Roman" w:hAnsi="Calibri" w:cs="Calibri"/>
-                <w:color w:val="000000"/>
-              </w:rPr>
-            </w:pPr>
-            <w:r>
-              <w:rPr>
-                <w:rFonts w:ascii="Calibri" w:eastAsia="Times New Roman" w:hAnsi="Calibri" w:cs="Calibri"/>
-                <w:color w:val="000000"/>
-              </w:rPr>
-              <w:t>-1</w:t>
-            </w:r>
-          </w:p>
-        </w:tc>
-        <w:tc>
-          <w:tcPr>
             <w:tcW w:w="2120" w:type="dxa"/>
             <w:tcBorders>
-              <w:top w:val="single" w:sz="4" w:space="0" w:color="9BC2E6"/>
-              <w:left w:val="nil"/>
-              <w:bottom w:val="single" w:sz="4" w:space="0" w:color="9BC2E6"/>
-              <w:right w:val="single" w:sz="4" w:space="0" w:color="9BC2E6"/>
-            </w:tcBorders>
-            <w:shd w:val="clear" w:color="DDEBF7" w:fill="DDEBF7"/>
-            <w:noWrap/>
-            <w:vAlign w:val="bottom"/>
-            <w:hideMark/>
-          </w:tcPr>
-          <w:p>
-            <w:pPr>
-              <w:spacing w:after="0" w:line="240" w:lineRule="auto"/>
-              <w:jc w:val="right"/>
-              <w:rPr>
-                <w:rFonts w:ascii="Calibri" w:eastAsia="Times New Roman" w:hAnsi="Calibri" w:cs="Calibri"/>
-                <w:color w:val="000000"/>
-              </w:rPr>
-            </w:pPr>
-            <w:r>
-              <w:rPr>
-                <w:rFonts w:ascii="Calibri" w:eastAsia="Times New Roman" w:hAnsi="Calibri" w:cs="Calibri"/>
-                <w:color w:val="000000"/>
-              </w:rPr>
-              <w:t>-12.5</w:t>
+              <w:top w:val="single" w:sz="4" w:space="0" w:color="8EA9DB"/>
+              <w:left w:val="nil"/>
+              <w:bottom w:val="single" w:sz="4" w:space="0" w:color="8EA9DB"/>
+              <w:right w:val="single" w:sz="4" w:space="0" w:color="8EA9DB"/>
+            </w:tcBorders>
+            <w:shd w:val="clear" w:color="D9E1F2" w:fill="D9E1F2"/>
+            <w:noWrap/>
+            <w:vAlign w:val="bottom"/>
+            <w:hideMark/>
+          </w:tcPr>
+          <w:p>
+            <w:pPr>
+              <w:spacing w:after="0" w:line="240" w:lineRule="auto"/>
+              <w:jc w:val="right"/>
+              <w:rPr>
+                <w:rFonts w:ascii="Calibri" w:eastAsia="Times New Roman" w:hAnsi="Calibri" w:cs="Calibri"/>
+                <w:color w:val="000000"/>
+              </w:rPr>
+            </w:pPr>
+            <w:r>
+              <w:rPr>
+                <w:rFonts w:ascii="Calibri" w:eastAsia="Times New Roman" w:hAnsi="Calibri" w:cs="Calibri"/>
+                <w:color w:val="000000"/>
+              </w:rPr>
+              <w:t>-11.1</w:t>
             </w:r>
           </w:p>
         </w:tc>
@@ -1022,9 +826,9 @@
           <w:tcPr>
             <w:tcW w:w="3100" w:type="dxa"/>
             <w:tcBorders>
-              <w:top w:val="single" w:sz="4" w:space="0" w:color="9BC2E6"/>
-              <w:left w:val="single" w:sz="4" w:space="0" w:color="9BC2E6"/>
-              <w:bottom w:val="single" w:sz="4" w:space="0" w:color="9BC2E6"/>
+              <w:top w:val="single" w:sz="4" w:space="0" w:color="8EA9DB"/>
+              <w:left w:val="single" w:sz="4" w:space="0" w:color="8EA9DB"/>
+              <w:bottom w:val="single" w:sz="4" w:space="0" w:color="8EA9DB"/>
               <w:right w:val="nil"/>
             </w:tcBorders>
             <w:shd w:val="clear" w:color="auto" w:fill="auto"/>
@@ -1053,9 +857,9 @@
           <w:tcPr>
             <w:tcW w:w="2060" w:type="dxa"/>
             <w:tcBorders>
-              <w:top w:val="single" w:sz="4" w:space="0" w:color="9BC2E6"/>
-              <w:left w:val="nil"/>
-              <w:bottom w:val="single" w:sz="4" w:space="0" w:color="9BC2E6"/>
+              <w:top w:val="single" w:sz="4" w:space="0" w:color="8EA9DB"/>
+              <w:left w:val="nil"/>
+              <w:bottom w:val="single" w:sz="4" w:space="0" w:color="8EA9DB"/>
               <w:right w:val="nil"/>
             </w:tcBorders>
             <w:shd w:val="clear" w:color="auto" w:fill="auto"/>
@@ -1085,9 +889,9 @@
           <w:tcPr>
             <w:tcW w:w="2200" w:type="dxa"/>
             <w:tcBorders>
-              <w:top w:val="single" w:sz="4" w:space="0" w:color="9BC2E6"/>
-              <w:left w:val="nil"/>
-              <w:bottom w:val="single" w:sz="4" w:space="0" w:color="9BC2E6"/>
+              <w:top w:val="single" w:sz="4" w:space="0" w:color="8EA9DB"/>
+              <w:left w:val="nil"/>
+              <w:bottom w:val="single" w:sz="4" w:space="0" w:color="8EA9DB"/>
               <w:right w:val="nil"/>
             </w:tcBorders>
             <w:shd w:val="clear" w:color="auto" w:fill="auto"/>
@@ -1115,65 +919,33 @@
         </w:tc>
         <w:tc>
           <w:tcPr>
-            <w:tcW w:w="880" w:type="dxa"/>
-            <w:tcBorders>
-              <w:top w:val="single" w:sz="4" w:space="0" w:color="9BC2E6"/>
-              <w:left w:val="nil"/>
-              <w:bottom w:val="single" w:sz="4" w:space="0" w:color="9BC2E6"/>
-              <w:right w:val="nil"/>
-            </w:tcBorders>
-            <w:shd w:val="clear" w:color="auto" w:fill="auto"/>
-            <w:noWrap/>
-            <w:vAlign w:val="bottom"/>
-            <w:hideMark/>
-          </w:tcPr>
-          <w:p>
-            <w:pPr>
-              <w:spacing w:after="0" w:line="240" w:lineRule="auto"/>
-              <w:jc w:val="right"/>
-              <w:rPr>
-                <w:rFonts w:ascii="Calibri" w:eastAsia="Times New Roman" w:hAnsi="Calibri" w:cs="Calibri"/>
-                <w:color w:val="000000"/>
-              </w:rPr>
-            </w:pPr>
-            <w:r>
-              <w:rPr>
-                <w:rFonts w:ascii="Calibri" w:eastAsia="Times New Roman" w:hAnsi="Calibri" w:cs="Calibri"/>
-                <w:color w:val="000000"/>
-              </w:rPr>
-              <w:t>5</w:t>
-            </w:r>
-          </w:p>
-        </w:tc>
-        <w:tc>
-          <w:tcPr>
             <w:tcW w:w="2120" w:type="dxa"/>
             <w:tcBorders>
-              <w:top w:val="single" w:sz="4" w:space="0" w:color="9BC2E6"/>
-              <w:left w:val="nil"/>
-              <w:bottom w:val="single" w:sz="4" w:space="0" w:color="9BC2E6"/>
-              <w:right w:val="single" w:sz="4" w:space="0" w:color="9BC2E6"/>
-            </w:tcBorders>
-            <w:shd w:val="clear" w:color="auto" w:fill="auto"/>
-            <w:noWrap/>
-            <w:vAlign w:val="bottom"/>
-            <w:hideMark/>
-          </w:tcPr>
-          <w:p>
-            <w:pPr>
-              <w:spacing w:after="0" w:line="240" w:lineRule="auto"/>
-              <w:jc w:val="right"/>
-              <w:rPr>
-                <w:rFonts w:ascii="Calibri" w:eastAsia="Times New Roman" w:hAnsi="Calibri" w:cs="Calibri"/>
-                <w:color w:val="000000"/>
-              </w:rPr>
-            </w:pPr>
-            <w:r>
-              <w:rPr>
-                <w:rFonts w:ascii="Calibri" w:eastAsia="Times New Roman" w:hAnsi="Calibri" w:cs="Calibri"/>
-                <w:color w:val="000000"/>
-              </w:rPr>
-              <w:t>6</w:t>
+              <w:top w:val="single" w:sz="4" w:space="0" w:color="8EA9DB"/>
+              <w:left w:val="nil"/>
+              <w:bottom w:val="single" w:sz="4" w:space="0" w:color="8EA9DB"/>
+              <w:right w:val="single" w:sz="4" w:space="0" w:color="8EA9DB"/>
+            </w:tcBorders>
+            <w:shd w:val="clear" w:color="auto" w:fill="auto"/>
+            <w:noWrap/>
+            <w:vAlign w:val="bottom"/>
+            <w:hideMark/>
+          </w:tcPr>
+          <w:p>
+            <w:pPr>
+              <w:spacing w:after="0" w:line="240" w:lineRule="auto"/>
+              <w:jc w:val="right"/>
+              <w:rPr>
+                <w:rFonts w:ascii="Calibri" w:eastAsia="Times New Roman" w:hAnsi="Calibri" w:cs="Calibri"/>
+                <w:color w:val="000000"/>
+              </w:rPr>
+            </w:pPr>
+            <w:r>
+              <w:rPr>
+                <w:rFonts w:ascii="Calibri" w:eastAsia="Times New Roman" w:hAnsi="Calibri" w:cs="Calibri"/>
+                <w:color w:val="000000"/>
+              </w:rPr>
+              <w:t>6.3</w:t>
             </w:r>
           </w:p>
         </w:tc>
@@ -1186,12 +958,12 @@
           <w:tcPr>
             <w:tcW w:w="3100" w:type="dxa"/>
             <w:tcBorders>
-              <w:top w:val="single" w:sz="4" w:space="0" w:color="9BC2E6"/>
-              <w:left w:val="single" w:sz="4" w:space="0" w:color="9BC2E6"/>
-              <w:bottom w:val="single" w:sz="4" w:space="0" w:color="9BC2E6"/>
-              <w:right w:val="nil"/>
-            </w:tcBorders>
-            <w:shd w:val="clear" w:color="DDEBF7" w:fill="DDEBF7"/>
+              <w:top w:val="single" w:sz="4" w:space="0" w:color="8EA9DB"/>
+              <w:left w:val="single" w:sz="4" w:space="0" w:color="8EA9DB"/>
+              <w:bottom w:val="single" w:sz="4" w:space="0" w:color="8EA9DB"/>
+              <w:right w:val="nil"/>
+            </w:tcBorders>
+            <w:shd w:val="clear" w:color="D9E1F2" w:fill="D9E1F2"/>
             <w:noWrap/>
             <w:vAlign w:val="bottom"/>
             <w:hideMark/>
@@ -1217,12 +989,12 @@
           <w:tcPr>
             <w:tcW w:w="2060" w:type="dxa"/>
             <w:tcBorders>
-              <w:top w:val="single" w:sz="4" w:space="0" w:color="9BC2E6"/>
-              <w:left w:val="nil"/>
-              <w:bottom w:val="single" w:sz="4" w:space="0" w:color="9BC2E6"/>
-              <w:right w:val="nil"/>
-            </w:tcBorders>
-            <w:shd w:val="clear" w:color="DDEBF7" w:fill="DDEBF7"/>
+              <w:top w:val="single" w:sz="4" w:space="0" w:color="8EA9DB"/>
+              <w:left w:val="nil"/>
+              <w:bottom w:val="single" w:sz="4" w:space="0" w:color="8EA9DB"/>
+              <w:right w:val="nil"/>
+            </w:tcBorders>
+            <w:shd w:val="clear" w:color="D9E1F2" w:fill="D9E1F2"/>
             <w:noWrap/>
             <w:vAlign w:val="bottom"/>
             <w:hideMark/>
@@ -1249,12 +1021,12 @@
           <w:tcPr>
             <w:tcW w:w="2200" w:type="dxa"/>
             <w:tcBorders>
-              <w:top w:val="single" w:sz="4" w:space="0" w:color="9BC2E6"/>
-              <w:left w:val="nil"/>
-              <w:bottom w:val="single" w:sz="4" w:space="0" w:color="9BC2E6"/>
-              <w:right w:val="nil"/>
-            </w:tcBorders>
-            <w:shd w:val="clear" w:color="DDEBF7" w:fill="DDEBF7"/>
+              <w:top w:val="single" w:sz="4" w:space="0" w:color="8EA9DB"/>
+              <w:left w:val="nil"/>
+              <w:bottom w:val="single" w:sz="4" w:space="0" w:color="8EA9DB"/>
+              <w:right w:val="nil"/>
+            </w:tcBorders>
+            <w:shd w:val="clear" w:color="D9E1F2" w:fill="D9E1F2"/>
             <w:noWrap/>
             <w:vAlign w:val="bottom"/>
             <w:hideMark/>
@@ -1279,65 +1051,33 @@
         </w:tc>
         <w:tc>
           <w:tcPr>
-            <w:tcW w:w="880" w:type="dxa"/>
-            <w:tcBorders>
-              <w:top w:val="single" w:sz="4" w:space="0" w:color="9BC2E6"/>
-              <w:left w:val="nil"/>
-              <w:bottom w:val="single" w:sz="4" w:space="0" w:color="9BC2E6"/>
-              <w:right w:val="nil"/>
-            </w:tcBorders>
-            <w:shd w:val="clear" w:color="DDEBF7" w:fill="DDEBF7"/>
-            <w:noWrap/>
-            <w:vAlign w:val="bottom"/>
-            <w:hideMark/>
-          </w:tcPr>
-          <w:p>
-            <w:pPr>
-              <w:spacing w:after="0" w:line="240" w:lineRule="auto"/>
-              <w:jc w:val="right"/>
-              <w:rPr>
-                <w:rFonts w:ascii="Calibri" w:eastAsia="Times New Roman" w:hAnsi="Calibri" w:cs="Calibri"/>
-                <w:color w:val="000000"/>
-              </w:rPr>
-            </w:pPr>
-            <w:r>
-              <w:rPr>
-                <w:rFonts w:ascii="Calibri" w:eastAsia="Times New Roman" w:hAnsi="Calibri" w:cs="Calibri"/>
-                <w:color w:val="000000"/>
-              </w:rPr>
-              <w:t>35</w:t>
-            </w:r>
-          </w:p>
-        </w:tc>
-        <w:tc>
-          <w:tcPr>
             <w:tcW w:w="2120" w:type="dxa"/>
             <w:tcBorders>
-              <w:top w:val="single" w:sz="4" w:space="0" w:color="9BC2E6"/>
-              <w:left w:val="nil"/>
-              <w:bottom w:val="single" w:sz="4" w:space="0" w:color="9BC2E6"/>
-              <w:right w:val="single" w:sz="4" w:space="0" w:color="9BC2E6"/>
-            </w:tcBorders>
-            <w:shd w:val="clear" w:color="DDEBF7" w:fill="DDEBF7"/>
-            <w:noWrap/>
-            <w:vAlign w:val="bottom"/>
-            <w:hideMark/>
-          </w:tcPr>
-          <w:p>
-            <w:pPr>
-              <w:spacing w:after="0" w:line="240" w:lineRule="auto"/>
-              <w:jc w:val="right"/>
-              <w:rPr>
-                <w:rFonts w:ascii="Calibri" w:eastAsia="Times New Roman" w:hAnsi="Calibri" w:cs="Calibri"/>
-                <w:color w:val="000000"/>
-              </w:rPr>
-            </w:pPr>
-            <w:r>
-              <w:rPr>
-                <w:rFonts w:ascii="Calibri" w:eastAsia="Times New Roman" w:hAnsi="Calibri" w:cs="Calibri"/>
-                <w:color w:val="000000"/>
-              </w:rPr>
-              <w:t>43.8</w:t>
+              <w:top w:val="single" w:sz="4" w:space="0" w:color="8EA9DB"/>
+              <w:left w:val="nil"/>
+              <w:bottom w:val="single" w:sz="4" w:space="0" w:color="8EA9DB"/>
+              <w:right w:val="single" w:sz="4" w:space="0" w:color="8EA9DB"/>
+            </w:tcBorders>
+            <w:shd w:val="clear" w:color="D9E1F2" w:fill="D9E1F2"/>
+            <w:noWrap/>
+            <w:vAlign w:val="bottom"/>
+            <w:hideMark/>
+          </w:tcPr>
+          <w:p>
+            <w:pPr>
+              <w:spacing w:after="0" w:line="240" w:lineRule="auto"/>
+              <w:jc w:val="right"/>
+              <w:rPr>
+                <w:rFonts w:ascii="Calibri" w:eastAsia="Times New Roman" w:hAnsi="Calibri" w:cs="Calibri"/>
+                <w:color w:val="000000"/>
+              </w:rPr>
+            </w:pPr>
+            <w:r>
+              <w:rPr>
+                <w:rFonts w:ascii="Calibri" w:eastAsia="Times New Roman" w:hAnsi="Calibri" w:cs="Calibri"/>
+                <w:color w:val="000000"/>
+              </w:rPr>
+              <w:t>77.8</w:t>
             </w:r>
           </w:p>
         </w:tc>
@@ -1350,9 +1090,9 @@
           <w:tcPr>
             <w:tcW w:w="3100" w:type="dxa"/>
             <w:tcBorders>
-              <w:top w:val="single" w:sz="4" w:space="0" w:color="9BC2E6"/>
-              <w:left w:val="single" w:sz="4" w:space="0" w:color="9BC2E6"/>
-              <w:bottom w:val="single" w:sz="4" w:space="0" w:color="9BC2E6"/>
+              <w:top w:val="single" w:sz="4" w:space="0" w:color="8EA9DB"/>
+              <w:left w:val="single" w:sz="4" w:space="0" w:color="8EA9DB"/>
+              <w:bottom w:val="single" w:sz="4" w:space="0" w:color="8EA9DB"/>
               <w:right w:val="nil"/>
             </w:tcBorders>
             <w:shd w:val="clear" w:color="auto" w:fill="auto"/>
@@ -1381,9 +1121,9 @@
           <w:tcPr>
             <w:tcW w:w="2060" w:type="dxa"/>
             <w:tcBorders>
-              <w:top w:val="single" w:sz="4" w:space="0" w:color="9BC2E6"/>
-              <w:left w:val="nil"/>
-              <w:bottom w:val="single" w:sz="4" w:space="0" w:color="9BC2E6"/>
+              <w:top w:val="single" w:sz="4" w:space="0" w:color="8EA9DB"/>
+              <w:left w:val="nil"/>
+              <w:bottom w:val="single" w:sz="4" w:space="0" w:color="8EA9DB"/>
               <w:right w:val="nil"/>
             </w:tcBorders>
             <w:shd w:val="clear" w:color="auto" w:fill="auto"/>
@@ -1413,9 +1153,9 @@
           <w:tcPr>
             <w:tcW w:w="2200" w:type="dxa"/>
             <w:tcBorders>
-              <w:top w:val="single" w:sz="4" w:space="0" w:color="9BC2E6"/>
-              <w:left w:val="nil"/>
-              <w:bottom w:val="single" w:sz="4" w:space="0" w:color="9BC2E6"/>
+              <w:top w:val="single" w:sz="4" w:space="0" w:color="8EA9DB"/>
+              <w:left w:val="nil"/>
+              <w:bottom w:val="single" w:sz="4" w:space="0" w:color="8EA9DB"/>
               <w:right w:val="nil"/>
             </w:tcBorders>
             <w:shd w:val="clear" w:color="auto" w:fill="auto"/>
@@ -1443,65 +1183,33 @@
         </w:tc>
         <w:tc>
           <w:tcPr>
-            <w:tcW w:w="880" w:type="dxa"/>
-            <w:tcBorders>
-              <w:top w:val="single" w:sz="4" w:space="0" w:color="9BC2E6"/>
-              <w:left w:val="nil"/>
-              <w:bottom w:val="single" w:sz="4" w:space="0" w:color="9BC2E6"/>
-              <w:right w:val="nil"/>
-            </w:tcBorders>
-            <w:shd w:val="clear" w:color="auto" w:fill="auto"/>
-            <w:noWrap/>
-            <w:vAlign w:val="bottom"/>
-            <w:hideMark/>
-          </w:tcPr>
-          <w:p>
-            <w:pPr>
-              <w:spacing w:after="0" w:line="240" w:lineRule="auto"/>
-              <w:jc w:val="right"/>
-              <w:rPr>
-                <w:rFonts w:ascii="Calibri" w:eastAsia="Times New Roman" w:hAnsi="Calibri" w:cs="Calibri"/>
-                <w:color w:val="000000"/>
-              </w:rPr>
-            </w:pPr>
-            <w:r>
-              <w:rPr>
-                <w:rFonts w:ascii="Calibri" w:eastAsia="Times New Roman" w:hAnsi="Calibri" w:cs="Calibri"/>
-                <w:color w:val="000000"/>
-              </w:rPr>
-              <w:t>11</w:t>
-            </w:r>
-          </w:p>
-        </w:tc>
-        <w:tc>
-          <w:tcPr>
             <w:tcW w:w="2120" w:type="dxa"/>
             <w:tcBorders>
-              <w:top w:val="single" w:sz="4" w:space="0" w:color="9BC2E6"/>
-              <w:left w:val="nil"/>
-              <w:bottom w:val="single" w:sz="4" w:space="0" w:color="9BC2E6"/>
-              <w:right w:val="single" w:sz="4" w:space="0" w:color="9BC2E6"/>
-            </w:tcBorders>
-            <w:shd w:val="clear" w:color="auto" w:fill="auto"/>
-            <w:noWrap/>
-            <w:vAlign w:val="bottom"/>
-            <w:hideMark/>
-          </w:tcPr>
-          <w:p>
-            <w:pPr>
-              <w:spacing w:after="0" w:line="240" w:lineRule="auto"/>
-              <w:jc w:val="right"/>
-              <w:rPr>
-                <w:rFonts w:ascii="Calibri" w:eastAsia="Times New Roman" w:hAnsi="Calibri" w:cs="Calibri"/>
-                <w:color w:val="000000"/>
-              </w:rPr>
-            </w:pPr>
-            <w:r>
-              <w:rPr>
-                <w:rFonts w:ascii="Calibri" w:eastAsia="Times New Roman" w:hAnsi="Calibri" w:cs="Calibri"/>
-                <w:color w:val="000000"/>
-              </w:rPr>
-              <w:t>78.6</w:t>
+              <w:top w:val="single" w:sz="4" w:space="0" w:color="8EA9DB"/>
+              <w:left w:val="nil"/>
+              <w:bottom w:val="single" w:sz="4" w:space="0" w:color="8EA9DB"/>
+              <w:right w:val="single" w:sz="4" w:space="0" w:color="8EA9DB"/>
+            </w:tcBorders>
+            <w:shd w:val="clear" w:color="auto" w:fill="auto"/>
+            <w:noWrap/>
+            <w:vAlign w:val="bottom"/>
+            <w:hideMark/>
+          </w:tcPr>
+          <w:p>
+            <w:pPr>
+              <w:spacing w:after="0" w:line="240" w:lineRule="auto"/>
+              <w:jc w:val="right"/>
+              <w:rPr>
+                <w:rFonts w:ascii="Calibri" w:eastAsia="Times New Roman" w:hAnsi="Calibri" w:cs="Calibri"/>
+                <w:color w:val="000000"/>
+              </w:rPr>
+            </w:pPr>
+            <w:r>
+              <w:rPr>
+                <w:rFonts w:ascii="Calibri" w:eastAsia="Times New Roman" w:hAnsi="Calibri" w:cs="Calibri"/>
+                <w:color w:val="000000"/>
+              </w:rPr>
+              <w:t>366.7</w:t>
             </w:r>
           </w:p>
         </w:tc>
@@ -1514,12 +1222,12 @@
           <w:tcPr>
             <w:tcW w:w="3100" w:type="dxa"/>
             <w:tcBorders>
-              <w:top w:val="single" w:sz="4" w:space="0" w:color="9BC2E6"/>
-              <w:left w:val="single" w:sz="4" w:space="0" w:color="9BC2E6"/>
-              <w:bottom w:val="single" w:sz="4" w:space="0" w:color="9BC2E6"/>
-              <w:right w:val="nil"/>
-            </w:tcBorders>
-            <w:shd w:val="clear" w:color="DDEBF7" w:fill="DDEBF7"/>
+              <w:top w:val="single" w:sz="4" w:space="0" w:color="8EA9DB"/>
+              <w:left w:val="single" w:sz="4" w:space="0" w:color="8EA9DB"/>
+              <w:bottom w:val="single" w:sz="4" w:space="0" w:color="8EA9DB"/>
+              <w:right w:val="nil"/>
+            </w:tcBorders>
+            <w:shd w:val="clear" w:color="D9E1F2" w:fill="D9E1F2"/>
             <w:noWrap/>
             <w:vAlign w:val="bottom"/>
             <w:hideMark/>
@@ -1545,12 +1253,12 @@
           <w:tcPr>
             <w:tcW w:w="2060" w:type="dxa"/>
             <w:tcBorders>
-              <w:top w:val="single" w:sz="4" w:space="0" w:color="9BC2E6"/>
-              <w:left w:val="nil"/>
-              <w:bottom w:val="single" w:sz="4" w:space="0" w:color="9BC2E6"/>
-              <w:right w:val="nil"/>
-            </w:tcBorders>
-            <w:shd w:val="clear" w:color="DDEBF7" w:fill="DDEBF7"/>
+              <w:top w:val="single" w:sz="4" w:space="0" w:color="8EA9DB"/>
+              <w:left w:val="nil"/>
+              <w:bottom w:val="single" w:sz="4" w:space="0" w:color="8EA9DB"/>
+              <w:right w:val="nil"/>
+            </w:tcBorders>
+            <w:shd w:val="clear" w:color="D9E1F2" w:fill="D9E1F2"/>
             <w:noWrap/>
             <w:vAlign w:val="bottom"/>
             <w:hideMark/>
@@ -1577,12 +1285,12 @@
           <w:tcPr>
             <w:tcW w:w="2200" w:type="dxa"/>
             <w:tcBorders>
-              <w:top w:val="single" w:sz="4" w:space="0" w:color="9BC2E6"/>
-              <w:left w:val="nil"/>
-              <w:bottom w:val="single" w:sz="4" w:space="0" w:color="9BC2E6"/>
-              <w:right w:val="nil"/>
-            </w:tcBorders>
-            <w:shd w:val="clear" w:color="DDEBF7" w:fill="DDEBF7"/>
+              <w:top w:val="single" w:sz="4" w:space="0" w:color="8EA9DB"/>
+              <w:left w:val="nil"/>
+              <w:bottom w:val="single" w:sz="4" w:space="0" w:color="8EA9DB"/>
+              <w:right w:val="nil"/>
+            </w:tcBorders>
+            <w:shd w:val="clear" w:color="D9E1F2" w:fill="D9E1F2"/>
             <w:noWrap/>
             <w:vAlign w:val="bottom"/>
             <w:hideMark/>
@@ -1607,65 +1315,33 @@
         </w:tc>
         <w:tc>
           <w:tcPr>
-            <w:tcW w:w="880" w:type="dxa"/>
-            <w:tcBorders>
-              <w:top w:val="single" w:sz="4" w:space="0" w:color="9BC2E6"/>
-              <w:left w:val="nil"/>
-              <w:bottom w:val="single" w:sz="4" w:space="0" w:color="9BC2E6"/>
-              <w:right w:val="nil"/>
-            </w:tcBorders>
-            <w:shd w:val="clear" w:color="DDEBF7" w:fill="DDEBF7"/>
-            <w:noWrap/>
-            <w:vAlign w:val="bottom"/>
-            <w:hideMark/>
-          </w:tcPr>
-          <w:p>
-            <w:pPr>
-              <w:spacing w:after="0" w:line="240" w:lineRule="auto"/>
-              <w:jc w:val="right"/>
-              <w:rPr>
-                <w:rFonts w:ascii="Calibri" w:eastAsia="Times New Roman" w:hAnsi="Calibri" w:cs="Calibri"/>
-                <w:color w:val="000000"/>
-              </w:rPr>
-            </w:pPr>
-            <w:r>
-              <w:rPr>
-                <w:rFonts w:ascii="Calibri" w:eastAsia="Times New Roman" w:hAnsi="Calibri" w:cs="Calibri"/>
-                <w:color w:val="000000"/>
-              </w:rPr>
-              <w:t>1</w:t>
-            </w:r>
-          </w:p>
-        </w:tc>
-        <w:tc>
-          <w:tcPr>
             <w:tcW w:w="2120" w:type="dxa"/>
             <w:tcBorders>
-              <w:top w:val="single" w:sz="4" w:space="0" w:color="9BC2E6"/>
-              <w:left w:val="nil"/>
-              <w:bottom w:val="single" w:sz="4" w:space="0" w:color="9BC2E6"/>
-              <w:right w:val="single" w:sz="4" w:space="0" w:color="9BC2E6"/>
-            </w:tcBorders>
-            <w:shd w:val="clear" w:color="DDEBF7" w:fill="DDEBF7"/>
-            <w:noWrap/>
-            <w:vAlign w:val="bottom"/>
-            <w:hideMark/>
-          </w:tcPr>
-          <w:p>
-            <w:pPr>
-              <w:spacing w:after="0" w:line="240" w:lineRule="auto"/>
-              <w:jc w:val="right"/>
-              <w:rPr>
-                <w:rFonts w:ascii="Calibri" w:eastAsia="Times New Roman" w:hAnsi="Calibri" w:cs="Calibri"/>
-                <w:color w:val="000000"/>
-              </w:rPr>
-            </w:pPr>
-            <w:r>
-              <w:rPr>
-                <w:rFonts w:ascii="Calibri" w:eastAsia="Times New Roman" w:hAnsi="Calibri" w:cs="Calibri"/>
-                <w:color w:val="000000"/>
-              </w:rPr>
-              <w:t>50</w:t>
+              <w:top w:val="single" w:sz="4" w:space="0" w:color="8EA9DB"/>
+              <w:left w:val="nil"/>
+              <w:bottom w:val="single" w:sz="4" w:space="0" w:color="8EA9DB"/>
+              <w:right w:val="single" w:sz="4" w:space="0" w:color="8EA9DB"/>
+            </w:tcBorders>
+            <w:shd w:val="clear" w:color="D9E1F2" w:fill="D9E1F2"/>
+            <w:noWrap/>
+            <w:vAlign w:val="bottom"/>
+            <w:hideMark/>
+          </w:tcPr>
+          <w:p>
+            <w:pPr>
+              <w:spacing w:after="0" w:line="240" w:lineRule="auto"/>
+              <w:jc w:val="right"/>
+              <w:rPr>
+                <w:rFonts w:ascii="Calibri" w:eastAsia="Times New Roman" w:hAnsi="Calibri" w:cs="Calibri"/>
+                <w:color w:val="000000"/>
+              </w:rPr>
+            </w:pPr>
+            <w:r>
+              <w:rPr>
+                <w:rFonts w:ascii="Calibri" w:eastAsia="Times New Roman" w:hAnsi="Calibri" w:cs="Calibri"/>
+                <w:color w:val="000000"/>
+              </w:rPr>
+              <w:t>100</w:t>
             </w:r>
           </w:p>
         </w:tc>
@@ -1678,9 +1354,9 @@
           <w:tcPr>
             <w:tcW w:w="3100" w:type="dxa"/>
             <w:tcBorders>
-              <w:top w:val="single" w:sz="4" w:space="0" w:color="9BC2E6"/>
-              <w:left w:val="single" w:sz="4" w:space="0" w:color="9BC2E6"/>
-              <w:bottom w:val="single" w:sz="4" w:space="0" w:color="9BC2E6"/>
+              <w:top w:val="single" w:sz="4" w:space="0" w:color="8EA9DB"/>
+              <w:left w:val="single" w:sz="4" w:space="0" w:color="8EA9DB"/>
+              <w:bottom w:val="single" w:sz="4" w:space="0" w:color="8EA9DB"/>
               <w:right w:val="nil"/>
             </w:tcBorders>
             <w:shd w:val="clear" w:color="auto" w:fill="auto"/>
@@ -1709,9 +1385,9 @@
           <w:tcPr>
             <w:tcW w:w="2060" w:type="dxa"/>
             <w:tcBorders>
-              <w:top w:val="single" w:sz="4" w:space="0" w:color="9BC2E6"/>
-              <w:left w:val="nil"/>
-              <w:bottom w:val="single" w:sz="4" w:space="0" w:color="9BC2E6"/>
+              <w:top w:val="single" w:sz="4" w:space="0" w:color="8EA9DB"/>
+              <w:left w:val="nil"/>
+              <w:bottom w:val="single" w:sz="4" w:space="0" w:color="8EA9DB"/>
               <w:right w:val="nil"/>
             </w:tcBorders>
             <w:shd w:val="clear" w:color="auto" w:fill="auto"/>
@@ -1741,9 +1417,9 @@
           <w:tcPr>
             <w:tcW w:w="2200" w:type="dxa"/>
             <w:tcBorders>
-              <w:top w:val="single" w:sz="4" w:space="0" w:color="9BC2E6"/>
-              <w:left w:val="nil"/>
-              <w:bottom w:val="single" w:sz="4" w:space="0" w:color="9BC2E6"/>
+              <w:top w:val="single" w:sz="4" w:space="0" w:color="8EA9DB"/>
+              <w:left w:val="nil"/>
+              <w:bottom w:val="single" w:sz="4" w:space="0" w:color="8EA9DB"/>
               <w:right w:val="nil"/>
             </w:tcBorders>
             <w:shd w:val="clear" w:color="auto" w:fill="auto"/>
@@ -1771,65 +1447,33 @@
         </w:tc>
         <w:tc>
           <w:tcPr>
-            <w:tcW w:w="880" w:type="dxa"/>
-            <w:tcBorders>
-              <w:top w:val="single" w:sz="4" w:space="0" w:color="9BC2E6"/>
-              <w:left w:val="nil"/>
-              <w:bottom w:val="single" w:sz="4" w:space="0" w:color="9BC2E6"/>
-              <w:right w:val="nil"/>
-            </w:tcBorders>
-            <w:shd w:val="clear" w:color="auto" w:fill="auto"/>
-            <w:noWrap/>
-            <w:vAlign w:val="bottom"/>
-            <w:hideMark/>
-          </w:tcPr>
-          <w:p>
-            <w:pPr>
-              <w:spacing w:after="0" w:line="240" w:lineRule="auto"/>
-              <w:jc w:val="right"/>
-              <w:rPr>
-                <w:rFonts w:ascii="Calibri" w:eastAsia="Times New Roman" w:hAnsi="Calibri" w:cs="Calibri"/>
-                <w:color w:val="000000"/>
-              </w:rPr>
-            </w:pPr>
-            <w:r>
-              <w:rPr>
-                <w:rFonts w:ascii="Calibri" w:eastAsia="Times New Roman" w:hAnsi="Calibri" w:cs="Calibri"/>
-                <w:color w:val="000000"/>
-              </w:rPr>
-              <w:t>27</w:t>
-            </w:r>
-          </w:p>
-        </w:tc>
-        <w:tc>
-          <w:tcPr>
             <w:tcW w:w="2120" w:type="dxa"/>
             <w:tcBorders>
-              <w:top w:val="single" w:sz="4" w:space="0" w:color="9BC2E6"/>
-              <w:left w:val="nil"/>
-              <w:bottom w:val="single" w:sz="4" w:space="0" w:color="9BC2E6"/>
-              <w:right w:val="single" w:sz="4" w:space="0" w:color="9BC2E6"/>
-            </w:tcBorders>
-            <w:shd w:val="clear" w:color="auto" w:fill="auto"/>
-            <w:noWrap/>
-            <w:vAlign w:val="bottom"/>
-            <w:hideMark/>
-          </w:tcPr>
-          <w:p>
-            <w:pPr>
-              <w:spacing w:after="0" w:line="240" w:lineRule="auto"/>
-              <w:jc w:val="right"/>
-              <w:rPr>
-                <w:rFonts w:ascii="Calibri" w:eastAsia="Times New Roman" w:hAnsi="Calibri" w:cs="Calibri"/>
-                <w:color w:val="000000"/>
-              </w:rPr>
-            </w:pPr>
-            <w:r>
-              <w:rPr>
-                <w:rFonts w:ascii="Calibri" w:eastAsia="Times New Roman" w:hAnsi="Calibri" w:cs="Calibri"/>
-                <w:color w:val="000000"/>
-              </w:rPr>
-              <w:t>64.3</w:t>
+              <w:top w:val="single" w:sz="4" w:space="0" w:color="8EA9DB"/>
+              <w:left w:val="nil"/>
+              <w:bottom w:val="single" w:sz="4" w:space="0" w:color="8EA9DB"/>
+              <w:right w:val="single" w:sz="4" w:space="0" w:color="8EA9DB"/>
+            </w:tcBorders>
+            <w:shd w:val="clear" w:color="auto" w:fill="auto"/>
+            <w:noWrap/>
+            <w:vAlign w:val="bottom"/>
+            <w:hideMark/>
+          </w:tcPr>
+          <w:p>
+            <w:pPr>
+              <w:spacing w:after="0" w:line="240" w:lineRule="auto"/>
+              <w:jc w:val="right"/>
+              <w:rPr>
+                <w:rFonts w:ascii="Calibri" w:eastAsia="Times New Roman" w:hAnsi="Calibri" w:cs="Calibri"/>
+                <w:color w:val="000000"/>
+              </w:rPr>
+            </w:pPr>
+            <w:r>
+              <w:rPr>
+                <w:rFonts w:ascii="Calibri" w:eastAsia="Times New Roman" w:hAnsi="Calibri" w:cs="Calibri"/>
+                <w:color w:val="000000"/>
+              </w:rPr>
+              <w:t>180</w:t>
             </w:r>
           </w:p>
         </w:tc>
@@ -1842,12 +1486,12 @@
           <w:tcPr>
             <w:tcW w:w="3100" w:type="dxa"/>
             <w:tcBorders>
-              <w:top w:val="single" w:sz="4" w:space="0" w:color="9BC2E6"/>
-              <w:left w:val="single" w:sz="4" w:space="0" w:color="9BC2E6"/>
-              <w:bottom w:val="single" w:sz="4" w:space="0" w:color="9BC2E6"/>
-              <w:right w:val="nil"/>
-            </w:tcBorders>
-            <w:shd w:val="clear" w:color="DDEBF7" w:fill="DDEBF7"/>
+              <w:top w:val="single" w:sz="4" w:space="0" w:color="8EA9DB"/>
+              <w:left w:val="single" w:sz="4" w:space="0" w:color="8EA9DB"/>
+              <w:bottom w:val="single" w:sz="4" w:space="0" w:color="8EA9DB"/>
+              <w:right w:val="nil"/>
+            </w:tcBorders>
+            <w:shd w:val="clear" w:color="D9E1F2" w:fill="D9E1F2"/>
             <w:noWrap/>
             <w:vAlign w:val="bottom"/>
             <w:hideMark/>
@@ -1873,12 +1517,12 @@
           <w:tcPr>
             <w:tcW w:w="2060" w:type="dxa"/>
             <w:tcBorders>
-              <w:top w:val="single" w:sz="4" w:space="0" w:color="9BC2E6"/>
-              <w:left w:val="nil"/>
-              <w:bottom w:val="single" w:sz="4" w:space="0" w:color="9BC2E6"/>
-              <w:right w:val="nil"/>
-            </w:tcBorders>
-            <w:shd w:val="clear" w:color="DDEBF7" w:fill="DDEBF7"/>
+              <w:top w:val="single" w:sz="4" w:space="0" w:color="8EA9DB"/>
+              <w:left w:val="nil"/>
+              <w:bottom w:val="single" w:sz="4" w:space="0" w:color="8EA9DB"/>
+              <w:right w:val="nil"/>
+            </w:tcBorders>
+            <w:shd w:val="clear" w:color="D9E1F2" w:fill="D9E1F2"/>
             <w:noWrap/>
             <w:vAlign w:val="bottom"/>
             <w:hideMark/>
@@ -1905,12 +1549,12 @@
           <w:tcPr>
             <w:tcW w:w="2200" w:type="dxa"/>
             <w:tcBorders>
-              <w:top w:val="single" w:sz="4" w:space="0" w:color="9BC2E6"/>
-              <w:left w:val="nil"/>
-              <w:bottom w:val="single" w:sz="4" w:space="0" w:color="9BC2E6"/>
-              <w:right w:val="nil"/>
-            </w:tcBorders>
-            <w:shd w:val="clear" w:color="DDEBF7" w:fill="DDEBF7"/>
+              <w:top w:val="single" w:sz="4" w:space="0" w:color="8EA9DB"/>
+              <w:left w:val="nil"/>
+              <w:bottom w:val="single" w:sz="4" w:space="0" w:color="8EA9DB"/>
+              <w:right w:val="nil"/>
+            </w:tcBorders>
+            <w:shd w:val="clear" w:color="D9E1F2" w:fill="D9E1F2"/>
             <w:noWrap/>
             <w:vAlign w:val="bottom"/>
             <w:hideMark/>
@@ -1935,65 +1579,33 @@
         </w:tc>
         <w:tc>
           <w:tcPr>
-            <w:tcW w:w="880" w:type="dxa"/>
-            <w:tcBorders>
-              <w:top w:val="single" w:sz="4" w:space="0" w:color="9BC2E6"/>
-              <w:left w:val="nil"/>
-              <w:bottom w:val="single" w:sz="4" w:space="0" w:color="9BC2E6"/>
-              <w:right w:val="nil"/>
-            </w:tcBorders>
-            <w:shd w:val="clear" w:color="DDEBF7" w:fill="DDEBF7"/>
-            <w:noWrap/>
-            <w:vAlign w:val="bottom"/>
-            <w:hideMark/>
-          </w:tcPr>
-          <w:p>
-            <w:pPr>
-              <w:spacing w:after="0" w:line="240" w:lineRule="auto"/>
-              <w:jc w:val="right"/>
-              <w:rPr>
-                <w:rFonts w:ascii="Calibri" w:eastAsia="Times New Roman" w:hAnsi="Calibri" w:cs="Calibri"/>
-                <w:color w:val="000000"/>
-              </w:rPr>
-            </w:pPr>
-            <w:r>
-              <w:rPr>
-                <w:rFonts w:ascii="Calibri" w:eastAsia="Times New Roman" w:hAnsi="Calibri" w:cs="Calibri"/>
-                <w:color w:val="000000"/>
-              </w:rPr>
-              <w:t>25</w:t>
-            </w:r>
-          </w:p>
-        </w:tc>
-        <w:tc>
-          <w:tcPr>
             <w:tcW w:w="2120" w:type="dxa"/>
             <w:tcBorders>
-              <w:top w:val="single" w:sz="4" w:space="0" w:color="9BC2E6"/>
-              <w:left w:val="nil"/>
-              <w:bottom w:val="single" w:sz="4" w:space="0" w:color="9BC2E6"/>
-              <w:right w:val="single" w:sz="4" w:space="0" w:color="9BC2E6"/>
-            </w:tcBorders>
-            <w:shd w:val="clear" w:color="DDEBF7" w:fill="DDEBF7"/>
-            <w:noWrap/>
-            <w:vAlign w:val="bottom"/>
-            <w:hideMark/>
-          </w:tcPr>
-          <w:p>
-            <w:pPr>
-              <w:spacing w:after="0" w:line="240" w:lineRule="auto"/>
-              <w:jc w:val="right"/>
-              <w:rPr>
-                <w:rFonts w:ascii="Calibri" w:eastAsia="Times New Roman" w:hAnsi="Calibri" w:cs="Calibri"/>
-                <w:color w:val="000000"/>
-              </w:rPr>
-            </w:pPr>
-            <w:r>
-              <w:rPr>
-                <w:rFonts w:ascii="Calibri" w:eastAsia="Times New Roman" w:hAnsi="Calibri" w:cs="Calibri"/>
-                <w:color w:val="000000"/>
-              </w:rPr>
-              <w:t>45.5</w:t>
+              <w:top w:val="single" w:sz="4" w:space="0" w:color="8EA9DB"/>
+              <w:left w:val="nil"/>
+              <w:bottom w:val="single" w:sz="4" w:space="0" w:color="8EA9DB"/>
+              <w:right w:val="single" w:sz="4" w:space="0" w:color="8EA9DB"/>
+            </w:tcBorders>
+            <w:shd w:val="clear" w:color="D9E1F2" w:fill="D9E1F2"/>
+            <w:noWrap/>
+            <w:vAlign w:val="bottom"/>
+            <w:hideMark/>
+          </w:tcPr>
+          <w:p>
+            <w:pPr>
+              <w:spacing w:after="0" w:line="240" w:lineRule="auto"/>
+              <w:jc w:val="right"/>
+              <w:rPr>
+                <w:rFonts w:ascii="Calibri" w:eastAsia="Times New Roman" w:hAnsi="Calibri" w:cs="Calibri"/>
+                <w:color w:val="000000"/>
+              </w:rPr>
+            </w:pPr>
+            <w:r>
+              <w:rPr>
+                <w:rFonts w:ascii="Calibri" w:eastAsia="Times New Roman" w:hAnsi="Calibri" w:cs="Calibri"/>
+                <w:color w:val="000000"/>
+              </w:rPr>
+              <w:t>83.3</w:t>
             </w:r>
           </w:p>
         </w:tc>
@@ -2006,9 +1618,9 @@
           <w:tcPr>
             <w:tcW w:w="3100" w:type="dxa"/>
             <w:tcBorders>
-              <w:top w:val="single" w:sz="4" w:space="0" w:color="9BC2E6"/>
-              <w:left w:val="single" w:sz="4" w:space="0" w:color="9BC2E6"/>
-              <w:bottom w:val="single" w:sz="4" w:space="0" w:color="9BC2E6"/>
+              <w:top w:val="single" w:sz="4" w:space="0" w:color="8EA9DB"/>
+              <w:left w:val="single" w:sz="4" w:space="0" w:color="8EA9DB"/>
+              <w:bottom w:val="single" w:sz="4" w:space="0" w:color="8EA9DB"/>
               <w:right w:val="nil"/>
             </w:tcBorders>
             <w:shd w:val="clear" w:color="auto" w:fill="auto"/>
@@ -2037,9 +1649,9 @@
           <w:tcPr>
             <w:tcW w:w="2060" w:type="dxa"/>
             <w:tcBorders>
-              <w:top w:val="single" w:sz="4" w:space="0" w:color="9BC2E6"/>
-              <w:left w:val="nil"/>
-              <w:bottom w:val="single" w:sz="4" w:space="0" w:color="9BC2E6"/>
+              <w:top w:val="single" w:sz="4" w:space="0" w:color="8EA9DB"/>
+              <w:left w:val="nil"/>
+              <w:bottom w:val="single" w:sz="4" w:space="0" w:color="8EA9DB"/>
               <w:right w:val="nil"/>
             </w:tcBorders>
             <w:shd w:val="clear" w:color="auto" w:fill="auto"/>
@@ -2069,9 +1681,9 @@
           <w:tcPr>
             <w:tcW w:w="2200" w:type="dxa"/>
             <w:tcBorders>
-              <w:top w:val="single" w:sz="4" w:space="0" w:color="9BC2E6"/>
-              <w:left w:val="nil"/>
-              <w:bottom w:val="single" w:sz="4" w:space="0" w:color="9BC2E6"/>
+              <w:top w:val="single" w:sz="4" w:space="0" w:color="8EA9DB"/>
+              <w:left w:val="nil"/>
+              <w:bottom w:val="single" w:sz="4" w:space="0" w:color="8EA9DB"/>
               <w:right w:val="nil"/>
             </w:tcBorders>
             <w:shd w:val="clear" w:color="auto" w:fill="auto"/>
@@ -2099,44 +1711,12 @@
         </w:tc>
         <w:tc>
           <w:tcPr>
-            <w:tcW w:w="880" w:type="dxa"/>
-            <w:tcBorders>
-              <w:top w:val="single" w:sz="4" w:space="0" w:color="9BC2E6"/>
-              <w:left w:val="nil"/>
-              <w:bottom w:val="single" w:sz="4" w:space="0" w:color="9BC2E6"/>
-              <w:right w:val="nil"/>
-            </w:tcBorders>
-            <w:shd w:val="clear" w:color="auto" w:fill="auto"/>
-            <w:noWrap/>
-            <w:vAlign w:val="bottom"/>
-            <w:hideMark/>
-          </w:tcPr>
-          <w:p>
-            <w:pPr>
-              <w:spacing w:after="0" w:line="240" w:lineRule="auto"/>
-              <w:jc w:val="right"/>
-              <w:rPr>
-                <w:rFonts w:ascii="Calibri" w:eastAsia="Times New Roman" w:hAnsi="Calibri" w:cs="Calibri"/>
-                <w:color w:val="000000"/>
-              </w:rPr>
-            </w:pPr>
-            <w:r>
-              <w:rPr>
-                <w:rFonts w:ascii="Calibri" w:eastAsia="Times New Roman" w:hAnsi="Calibri" w:cs="Calibri"/>
-                <w:color w:val="000000"/>
-              </w:rPr>
-              <w:t>-1</w:t>
-            </w:r>
-          </w:p>
-        </w:tc>
-        <w:tc>
-          <w:tcPr>
             <w:tcW w:w="2120" w:type="dxa"/>
             <w:tcBorders>
-              <w:top w:val="single" w:sz="4" w:space="0" w:color="9BC2E6"/>
-              <w:left w:val="nil"/>
-              <w:bottom w:val="single" w:sz="4" w:space="0" w:color="9BC2E6"/>
-              <w:right w:val="single" w:sz="4" w:space="0" w:color="9BC2E6"/>
+              <w:top w:val="single" w:sz="4" w:space="0" w:color="8EA9DB"/>
+              <w:left w:val="nil"/>
+              <w:bottom w:val="single" w:sz="4" w:space="0" w:color="8EA9DB"/>
+              <w:right w:val="single" w:sz="4" w:space="0" w:color="8EA9DB"/>
             </w:tcBorders>
             <w:shd w:val="clear" w:color="auto" w:fill="auto"/>
             <w:noWrap/>
@@ -2170,12 +1750,12 @@
           <w:tcPr>
             <w:tcW w:w="3100" w:type="dxa"/>
             <w:tcBorders>
-              <w:top w:val="single" w:sz="4" w:space="0" w:color="9BC2E6"/>
-              <w:left w:val="single" w:sz="4" w:space="0" w:color="9BC2E6"/>
-              <w:bottom w:val="single" w:sz="4" w:space="0" w:color="9BC2E6"/>
-              <w:right w:val="nil"/>
-            </w:tcBorders>
-            <w:shd w:val="clear" w:color="DDEBF7" w:fill="DDEBF7"/>
+              <w:top w:val="single" w:sz="4" w:space="0" w:color="8EA9DB"/>
+              <w:left w:val="single" w:sz="4" w:space="0" w:color="8EA9DB"/>
+              <w:bottom w:val="single" w:sz="4" w:space="0" w:color="8EA9DB"/>
+              <w:right w:val="nil"/>
+            </w:tcBorders>
+            <w:shd w:val="clear" w:color="D9E1F2" w:fill="D9E1F2"/>
             <w:noWrap/>
             <w:vAlign w:val="bottom"/>
             <w:hideMark/>
@@ -2201,12 +1781,12 @@
           <w:tcPr>
             <w:tcW w:w="2060" w:type="dxa"/>
             <w:tcBorders>
-              <w:top w:val="single" w:sz="4" w:space="0" w:color="9BC2E6"/>
-              <w:left w:val="nil"/>
-              <w:bottom w:val="single" w:sz="4" w:space="0" w:color="9BC2E6"/>
-              <w:right w:val="nil"/>
-            </w:tcBorders>
-            <w:shd w:val="clear" w:color="DDEBF7" w:fill="DDEBF7"/>
+              <w:top w:val="single" w:sz="4" w:space="0" w:color="8EA9DB"/>
+              <w:left w:val="nil"/>
+              <w:bottom w:val="single" w:sz="4" w:space="0" w:color="8EA9DB"/>
+              <w:right w:val="nil"/>
+            </w:tcBorders>
+            <w:shd w:val="clear" w:color="D9E1F2" w:fill="D9E1F2"/>
             <w:noWrap/>
             <w:vAlign w:val="bottom"/>
             <w:hideMark/>
@@ -2233,12 +1813,12 @@
           <w:tcPr>
             <w:tcW w:w="2200" w:type="dxa"/>
             <w:tcBorders>
-              <w:top w:val="single" w:sz="4" w:space="0" w:color="9BC2E6"/>
-              <w:left w:val="nil"/>
-              <w:bottom w:val="single" w:sz="4" w:space="0" w:color="9BC2E6"/>
-              <w:right w:val="nil"/>
-            </w:tcBorders>
-            <w:shd w:val="clear" w:color="DDEBF7" w:fill="DDEBF7"/>
+              <w:top w:val="single" w:sz="4" w:space="0" w:color="8EA9DB"/>
+              <w:left w:val="nil"/>
+              <w:bottom w:val="single" w:sz="4" w:space="0" w:color="8EA9DB"/>
+              <w:right w:val="nil"/>
+            </w:tcBorders>
+            <w:shd w:val="clear" w:color="D9E1F2" w:fill="D9E1F2"/>
             <w:noWrap/>
             <w:vAlign w:val="bottom"/>
             <w:hideMark/>
@@ -2263,65 +1843,33 @@
         </w:tc>
         <w:tc>
           <w:tcPr>
-            <w:tcW w:w="880" w:type="dxa"/>
-            <w:tcBorders>
-              <w:top w:val="single" w:sz="4" w:space="0" w:color="9BC2E6"/>
-              <w:left w:val="nil"/>
-              <w:bottom w:val="single" w:sz="4" w:space="0" w:color="9BC2E6"/>
-              <w:right w:val="nil"/>
-            </w:tcBorders>
-            <w:shd w:val="clear" w:color="DDEBF7" w:fill="DDEBF7"/>
-            <w:noWrap/>
-            <w:vAlign w:val="bottom"/>
-            <w:hideMark/>
-          </w:tcPr>
-          <w:p>
-            <w:pPr>
-              <w:spacing w:after="0" w:line="240" w:lineRule="auto"/>
-              <w:jc w:val="right"/>
-              <w:rPr>
-                <w:rFonts w:ascii="Calibri" w:eastAsia="Times New Roman" w:hAnsi="Calibri" w:cs="Calibri"/>
-                <w:color w:val="000000"/>
-              </w:rPr>
-            </w:pPr>
-            <w:r>
-              <w:rPr>
-                <w:rFonts w:ascii="Calibri" w:eastAsia="Times New Roman" w:hAnsi="Calibri" w:cs="Calibri"/>
-                <w:color w:val="000000"/>
-              </w:rPr>
-              <w:t>3</w:t>
-            </w:r>
-          </w:p>
-        </w:tc>
-        <w:tc>
-          <w:tcPr>
             <w:tcW w:w="2120" w:type="dxa"/>
             <w:tcBorders>
-              <w:top w:val="single" w:sz="4" w:space="0" w:color="9BC2E6"/>
-              <w:left w:val="nil"/>
-              <w:bottom w:val="single" w:sz="4" w:space="0" w:color="9BC2E6"/>
-              <w:right w:val="single" w:sz="4" w:space="0" w:color="9BC2E6"/>
-            </w:tcBorders>
-            <w:shd w:val="clear" w:color="DDEBF7" w:fill="DDEBF7"/>
-            <w:noWrap/>
-            <w:vAlign w:val="bottom"/>
-            <w:hideMark/>
-          </w:tcPr>
-          <w:p>
-            <w:pPr>
-              <w:spacing w:after="0" w:line="240" w:lineRule="auto"/>
-              <w:jc w:val="right"/>
-              <w:rPr>
-                <w:rFonts w:ascii="Calibri" w:eastAsia="Times New Roman" w:hAnsi="Calibri" w:cs="Calibri"/>
-                <w:color w:val="000000"/>
-              </w:rPr>
-            </w:pPr>
-            <w:r>
-              <w:rPr>
-                <w:rFonts w:ascii="Calibri" w:eastAsia="Times New Roman" w:hAnsi="Calibri" w:cs="Calibri"/>
-                <w:color w:val="000000"/>
-              </w:rPr>
-              <w:t>10.7</w:t>
+              <w:top w:val="single" w:sz="4" w:space="0" w:color="8EA9DB"/>
+              <w:left w:val="nil"/>
+              <w:bottom w:val="single" w:sz="4" w:space="0" w:color="8EA9DB"/>
+              <w:right w:val="single" w:sz="4" w:space="0" w:color="8EA9DB"/>
+            </w:tcBorders>
+            <w:shd w:val="clear" w:color="D9E1F2" w:fill="D9E1F2"/>
+            <w:noWrap/>
+            <w:vAlign w:val="bottom"/>
+            <w:hideMark/>
+          </w:tcPr>
+          <w:p>
+            <w:pPr>
+              <w:spacing w:after="0" w:line="240" w:lineRule="auto"/>
+              <w:jc w:val="right"/>
+              <w:rPr>
+                <w:rFonts w:ascii="Calibri" w:eastAsia="Times New Roman" w:hAnsi="Calibri" w:cs="Calibri"/>
+                <w:color w:val="000000"/>
+              </w:rPr>
+            </w:pPr>
+            <w:r>
+              <w:rPr>
+                <w:rFonts w:ascii="Calibri" w:eastAsia="Times New Roman" w:hAnsi="Calibri" w:cs="Calibri"/>
+                <w:color w:val="000000"/>
+              </w:rPr>
+              <w:t>12</w:t>
             </w:r>
           </w:p>
         </w:tc>
@@ -2334,9 +1882,9 @@
           <w:tcPr>
             <w:tcW w:w="3100" w:type="dxa"/>
             <w:tcBorders>
-              <w:top w:val="single" w:sz="4" w:space="0" w:color="9BC2E6"/>
-              <w:left w:val="single" w:sz="4" w:space="0" w:color="9BC2E6"/>
-              <w:bottom w:val="single" w:sz="4" w:space="0" w:color="9BC2E6"/>
+              <w:top w:val="single" w:sz="4" w:space="0" w:color="8EA9DB"/>
+              <w:left w:val="single" w:sz="4" w:space="0" w:color="8EA9DB"/>
+              <w:bottom w:val="single" w:sz="4" w:space="0" w:color="8EA9DB"/>
               <w:right w:val="nil"/>
             </w:tcBorders>
             <w:shd w:val="clear" w:color="auto" w:fill="auto"/>
@@ -2365,9 +1913,9 @@
           <w:tcPr>
             <w:tcW w:w="2060" w:type="dxa"/>
             <w:tcBorders>
-              <w:top w:val="single" w:sz="4" w:space="0" w:color="9BC2E6"/>
-              <w:left w:val="nil"/>
-              <w:bottom w:val="single" w:sz="4" w:space="0" w:color="9BC2E6"/>
+              <w:top w:val="single" w:sz="4" w:space="0" w:color="8EA9DB"/>
+              <w:left w:val="nil"/>
+              <w:bottom w:val="single" w:sz="4" w:space="0" w:color="8EA9DB"/>
               <w:right w:val="nil"/>
             </w:tcBorders>
             <w:shd w:val="clear" w:color="auto" w:fill="auto"/>
@@ -2397,9 +1945,9 @@
           <w:tcPr>
             <w:tcW w:w="2200" w:type="dxa"/>
             <w:tcBorders>
-              <w:top w:val="single" w:sz="4" w:space="0" w:color="9BC2E6"/>
-              <w:left w:val="nil"/>
-              <w:bottom w:val="single" w:sz="4" w:space="0" w:color="9BC2E6"/>
+              <w:top w:val="single" w:sz="4" w:space="0" w:color="8EA9DB"/>
+              <w:left w:val="nil"/>
+              <w:bottom w:val="single" w:sz="4" w:space="0" w:color="8EA9DB"/>
               <w:right w:val="nil"/>
             </w:tcBorders>
             <w:shd w:val="clear" w:color="auto" w:fill="auto"/>
@@ -2427,65 +1975,33 @@
         </w:tc>
         <w:tc>
           <w:tcPr>
-            <w:tcW w:w="880" w:type="dxa"/>
-            <w:tcBorders>
-              <w:top w:val="single" w:sz="4" w:space="0" w:color="9BC2E6"/>
-              <w:left w:val="nil"/>
-              <w:bottom w:val="single" w:sz="4" w:space="0" w:color="9BC2E6"/>
-              <w:right w:val="nil"/>
-            </w:tcBorders>
-            <w:shd w:val="clear" w:color="auto" w:fill="auto"/>
-            <w:noWrap/>
-            <w:vAlign w:val="bottom"/>
-            <w:hideMark/>
-          </w:tcPr>
-          <w:p>
-            <w:pPr>
-              <w:spacing w:after="0" w:line="240" w:lineRule="auto"/>
-              <w:jc w:val="right"/>
-              <w:rPr>
-                <w:rFonts w:ascii="Calibri" w:eastAsia="Times New Roman" w:hAnsi="Calibri" w:cs="Calibri"/>
-                <w:color w:val="000000"/>
-              </w:rPr>
-            </w:pPr>
-            <w:r>
-              <w:rPr>
-                <w:rFonts w:ascii="Calibri" w:eastAsia="Times New Roman" w:hAnsi="Calibri" w:cs="Calibri"/>
-                <w:color w:val="000000"/>
-              </w:rPr>
-              <w:t>-6</w:t>
-            </w:r>
-          </w:p>
-        </w:tc>
-        <w:tc>
-          <w:tcPr>
             <w:tcW w:w="2120" w:type="dxa"/>
             <w:tcBorders>
-              <w:top w:val="single" w:sz="4" w:space="0" w:color="9BC2E6"/>
-              <w:left w:val="nil"/>
-              <w:bottom w:val="single" w:sz="4" w:space="0" w:color="9BC2E6"/>
-              <w:right w:val="single" w:sz="4" w:space="0" w:color="9BC2E6"/>
-            </w:tcBorders>
-            <w:shd w:val="clear" w:color="auto" w:fill="auto"/>
-            <w:noWrap/>
-            <w:vAlign w:val="bottom"/>
-            <w:hideMark/>
-          </w:tcPr>
-          <w:p>
-            <w:pPr>
-              <w:spacing w:after="0" w:line="240" w:lineRule="auto"/>
-              <w:jc w:val="right"/>
-              <w:rPr>
-                <w:rFonts w:ascii="Calibri" w:eastAsia="Times New Roman" w:hAnsi="Calibri" w:cs="Calibri"/>
-                <w:color w:val="000000"/>
-              </w:rPr>
-            </w:pPr>
-            <w:r>
-              <w:rPr>
-                <w:rFonts w:ascii="Calibri" w:eastAsia="Times New Roman" w:hAnsi="Calibri" w:cs="Calibri"/>
-                <w:color w:val="000000"/>
-              </w:rPr>
-              <w:t>-150</w:t>
+              <w:top w:val="single" w:sz="4" w:space="0" w:color="8EA9DB"/>
+              <w:left w:val="nil"/>
+              <w:bottom w:val="single" w:sz="4" w:space="0" w:color="8EA9DB"/>
+              <w:right w:val="single" w:sz="4" w:space="0" w:color="8EA9DB"/>
+            </w:tcBorders>
+            <w:shd w:val="clear" w:color="auto" w:fill="auto"/>
+            <w:noWrap/>
+            <w:vAlign w:val="bottom"/>
+            <w:hideMark/>
+          </w:tcPr>
+          <w:p>
+            <w:pPr>
+              <w:spacing w:after="0" w:line="240" w:lineRule="auto"/>
+              <w:jc w:val="right"/>
+              <w:rPr>
+                <w:rFonts w:ascii="Calibri" w:eastAsia="Times New Roman" w:hAnsi="Calibri" w:cs="Calibri"/>
+                <w:color w:val="000000"/>
+              </w:rPr>
+            </w:pPr>
+            <w:r>
+              <w:rPr>
+                <w:rFonts w:ascii="Calibri" w:eastAsia="Times New Roman" w:hAnsi="Calibri" w:cs="Calibri"/>
+                <w:color w:val="000000"/>
+              </w:rPr>
+              <w:t>-60</w:t>
             </w:r>
           </w:p>
         </w:tc>
@@ -2498,12 +2014,12 @@
           <w:tcPr>
             <w:tcW w:w="3100" w:type="dxa"/>
             <w:tcBorders>
-              <w:top w:val="single" w:sz="4" w:space="0" w:color="9BC2E6"/>
-              <w:left w:val="single" w:sz="4" w:space="0" w:color="9BC2E6"/>
-              <w:bottom w:val="single" w:sz="4" w:space="0" w:color="9BC2E6"/>
-              <w:right w:val="nil"/>
-            </w:tcBorders>
-            <w:shd w:val="clear" w:color="DDEBF7" w:fill="DDEBF7"/>
+              <w:top w:val="single" w:sz="4" w:space="0" w:color="8EA9DB"/>
+              <w:left w:val="single" w:sz="4" w:space="0" w:color="8EA9DB"/>
+              <w:bottom w:val="single" w:sz="4" w:space="0" w:color="8EA9DB"/>
+              <w:right w:val="nil"/>
+            </w:tcBorders>
+            <w:shd w:val="clear" w:color="D9E1F2" w:fill="D9E1F2"/>
             <w:noWrap/>
             <w:vAlign w:val="bottom"/>
             <w:hideMark/>
@@ -2529,12 +2045,12 @@
           <w:tcPr>
             <w:tcW w:w="2060" w:type="dxa"/>
             <w:tcBorders>
-              <w:top w:val="single" w:sz="4" w:space="0" w:color="9BC2E6"/>
-              <w:left w:val="nil"/>
-              <w:bottom w:val="single" w:sz="4" w:space="0" w:color="9BC2E6"/>
-              <w:right w:val="nil"/>
-            </w:tcBorders>
-            <w:shd w:val="clear" w:color="DDEBF7" w:fill="DDEBF7"/>
+              <w:top w:val="single" w:sz="4" w:space="0" w:color="8EA9DB"/>
+              <w:left w:val="nil"/>
+              <w:bottom w:val="single" w:sz="4" w:space="0" w:color="8EA9DB"/>
+              <w:right w:val="nil"/>
+            </w:tcBorders>
+            <w:shd w:val="clear" w:color="D9E1F2" w:fill="D9E1F2"/>
             <w:noWrap/>
             <w:vAlign w:val="bottom"/>
             <w:hideMark/>
@@ -2561,12 +2077,12 @@
           <w:tcPr>
             <w:tcW w:w="2200" w:type="dxa"/>
             <w:tcBorders>
-              <w:top w:val="single" w:sz="4" w:space="0" w:color="9BC2E6"/>
-              <w:left w:val="nil"/>
-              <w:bottom w:val="single" w:sz="4" w:space="0" w:color="9BC2E6"/>
-              <w:right w:val="nil"/>
-            </w:tcBorders>
-            <w:shd w:val="clear" w:color="DDEBF7" w:fill="DDEBF7"/>
+              <w:top w:val="single" w:sz="4" w:space="0" w:color="8EA9DB"/>
+              <w:left w:val="nil"/>
+              <w:bottom w:val="single" w:sz="4" w:space="0" w:color="8EA9DB"/>
+              <w:right w:val="nil"/>
+            </w:tcBorders>
+            <w:shd w:val="clear" w:color="D9E1F2" w:fill="D9E1F2"/>
             <w:noWrap/>
             <w:vAlign w:val="bottom"/>
             <w:hideMark/>
@@ -2591,46 +2107,14 @@
         </w:tc>
         <w:tc>
           <w:tcPr>
-            <w:tcW w:w="880" w:type="dxa"/>
-            <w:tcBorders>
-              <w:top w:val="single" w:sz="4" w:space="0" w:color="9BC2E6"/>
-              <w:left w:val="nil"/>
-              <w:bottom w:val="single" w:sz="4" w:space="0" w:color="9BC2E6"/>
-              <w:right w:val="nil"/>
-            </w:tcBorders>
-            <w:shd w:val="clear" w:color="DDEBF7" w:fill="DDEBF7"/>
-            <w:noWrap/>
-            <w:vAlign w:val="bottom"/>
-            <w:hideMark/>
-          </w:tcPr>
-          <w:p>
-            <w:pPr>
-              <w:spacing w:after="0" w:line="240" w:lineRule="auto"/>
-              <w:jc w:val="right"/>
-              <w:rPr>
-                <w:rFonts w:ascii="Calibri" w:eastAsia="Times New Roman" w:hAnsi="Calibri" w:cs="Calibri"/>
-                <w:color w:val="000000"/>
-              </w:rPr>
-            </w:pPr>
-            <w:r>
-              <w:rPr>
-                <w:rFonts w:ascii="Calibri" w:eastAsia="Times New Roman" w:hAnsi="Calibri" w:cs="Calibri"/>
-                <w:color w:val="000000"/>
-              </w:rPr>
-              <w:t>1</w:t>
-            </w:r>
-          </w:p>
-        </w:tc>
-        <w:tc>
-          <w:tcPr>
             <w:tcW w:w="2120" w:type="dxa"/>
             <w:tcBorders>
-              <w:top w:val="single" w:sz="4" w:space="0" w:color="9BC2E6"/>
-              <w:left w:val="nil"/>
-              <w:bottom w:val="single" w:sz="4" w:space="0" w:color="9BC2E6"/>
-              <w:right w:val="single" w:sz="4" w:space="0" w:color="9BC2E6"/>
-            </w:tcBorders>
-            <w:shd w:val="clear" w:color="DDEBF7" w:fill="DDEBF7"/>
+              <w:top w:val="single" w:sz="4" w:space="0" w:color="8EA9DB"/>
+              <w:left w:val="nil"/>
+              <w:bottom w:val="single" w:sz="4" w:space="0" w:color="8EA9DB"/>
+              <w:right w:val="single" w:sz="4" w:space="0" w:color="8EA9DB"/>
+            </w:tcBorders>
+            <w:shd w:val="clear" w:color="D9E1F2" w:fill="D9E1F2"/>
             <w:noWrap/>
             <w:vAlign w:val="bottom"/>
             <w:hideMark/>
@@ -2662,9 +2146,9 @@
           <w:tcPr>
             <w:tcW w:w="3100" w:type="dxa"/>
             <w:tcBorders>
-              <w:top w:val="single" w:sz="4" w:space="0" w:color="9BC2E6"/>
-              <w:left w:val="single" w:sz="4" w:space="0" w:color="9BC2E6"/>
-              <w:bottom w:val="single" w:sz="4" w:space="0" w:color="9BC2E6"/>
+              <w:top w:val="single" w:sz="4" w:space="0" w:color="8EA9DB"/>
+              <w:left w:val="single" w:sz="4" w:space="0" w:color="8EA9DB"/>
+              <w:bottom w:val="single" w:sz="4" w:space="0" w:color="8EA9DB"/>
               <w:right w:val="nil"/>
             </w:tcBorders>
             <w:shd w:val="clear" w:color="auto" w:fill="auto"/>
@@ -2693,9 +2177,9 @@
           <w:tcPr>
             <w:tcW w:w="2060" w:type="dxa"/>
             <w:tcBorders>
-              <w:top w:val="single" w:sz="4" w:space="0" w:color="9BC2E6"/>
-              <w:left w:val="nil"/>
-              <w:bottom w:val="single" w:sz="4" w:space="0" w:color="9BC2E6"/>
+              <w:top w:val="single" w:sz="4" w:space="0" w:color="8EA9DB"/>
+              <w:left w:val="nil"/>
+              <w:bottom w:val="single" w:sz="4" w:space="0" w:color="8EA9DB"/>
               <w:right w:val="nil"/>
             </w:tcBorders>
             <w:shd w:val="clear" w:color="auto" w:fill="auto"/>
@@ -2725,9 +2209,9 @@
           <w:tcPr>
             <w:tcW w:w="2200" w:type="dxa"/>
             <w:tcBorders>
-              <w:top w:val="single" w:sz="4" w:space="0" w:color="9BC2E6"/>
-              <w:left w:val="nil"/>
-              <w:bottom w:val="single" w:sz="4" w:space="0" w:color="9BC2E6"/>
+              <w:top w:val="single" w:sz="4" w:space="0" w:color="8EA9DB"/>
+              <w:left w:val="nil"/>
+              <w:bottom w:val="single" w:sz="4" w:space="0" w:color="8EA9DB"/>
               <w:right w:val="nil"/>
             </w:tcBorders>
             <w:shd w:val="clear" w:color="auto" w:fill="auto"/>
@@ -2755,65 +2239,33 @@
         </w:tc>
         <w:tc>
           <w:tcPr>
-            <w:tcW w:w="880" w:type="dxa"/>
-            <w:tcBorders>
-              <w:top w:val="single" w:sz="4" w:space="0" w:color="9BC2E6"/>
-              <w:left w:val="nil"/>
-              <w:bottom w:val="single" w:sz="4" w:space="0" w:color="9BC2E6"/>
-              <w:right w:val="nil"/>
-            </w:tcBorders>
-            <w:shd w:val="clear" w:color="auto" w:fill="auto"/>
-            <w:noWrap/>
-            <w:vAlign w:val="bottom"/>
-            <w:hideMark/>
-          </w:tcPr>
-          <w:p>
-            <w:pPr>
-              <w:spacing w:after="0" w:line="240" w:lineRule="auto"/>
-              <w:jc w:val="right"/>
-              <w:rPr>
-                <w:rFonts w:ascii="Calibri" w:eastAsia="Times New Roman" w:hAnsi="Calibri" w:cs="Calibri"/>
-                <w:color w:val="000000"/>
-              </w:rPr>
-            </w:pPr>
-            <w:r>
-              <w:rPr>
-                <w:rFonts w:ascii="Calibri" w:eastAsia="Times New Roman" w:hAnsi="Calibri" w:cs="Calibri"/>
-                <w:color w:val="000000"/>
-              </w:rPr>
-              <w:t>46</w:t>
-            </w:r>
-          </w:p>
-        </w:tc>
-        <w:tc>
-          <w:tcPr>
             <w:tcW w:w="2120" w:type="dxa"/>
             <w:tcBorders>
-              <w:top w:val="single" w:sz="4" w:space="0" w:color="9BC2E6"/>
-              <w:left w:val="nil"/>
-              <w:bottom w:val="single" w:sz="4" w:space="0" w:color="9BC2E6"/>
-              <w:right w:val="single" w:sz="4" w:space="0" w:color="9BC2E6"/>
-            </w:tcBorders>
-            <w:shd w:val="clear" w:color="auto" w:fill="auto"/>
-            <w:noWrap/>
-            <w:vAlign w:val="bottom"/>
-            <w:hideMark/>
-          </w:tcPr>
-          <w:p>
-            <w:pPr>
-              <w:spacing w:after="0" w:line="240" w:lineRule="auto"/>
-              <w:jc w:val="right"/>
-              <w:rPr>
-                <w:rFonts w:ascii="Calibri" w:eastAsia="Times New Roman" w:hAnsi="Calibri" w:cs="Calibri"/>
-                <w:color w:val="000000"/>
-              </w:rPr>
-            </w:pPr>
-            <w:r>
-              <w:rPr>
-                <w:rFonts w:ascii="Calibri" w:eastAsia="Times New Roman" w:hAnsi="Calibri" w:cs="Calibri"/>
-                <w:color w:val="000000"/>
-              </w:rPr>
-              <w:t>74.2</w:t>
+              <w:top w:val="single" w:sz="4" w:space="0" w:color="8EA9DB"/>
+              <w:left w:val="nil"/>
+              <w:bottom w:val="single" w:sz="4" w:space="0" w:color="8EA9DB"/>
+              <w:right w:val="single" w:sz="4" w:space="0" w:color="8EA9DB"/>
+            </w:tcBorders>
+            <w:shd w:val="clear" w:color="auto" w:fill="auto"/>
+            <w:noWrap/>
+            <w:vAlign w:val="bottom"/>
+            <w:hideMark/>
+          </w:tcPr>
+          <w:p>
+            <w:pPr>
+              <w:spacing w:after="0" w:line="240" w:lineRule="auto"/>
+              <w:jc w:val="right"/>
+              <w:rPr>
+                <w:rFonts w:ascii="Calibri" w:eastAsia="Times New Roman" w:hAnsi="Calibri" w:cs="Calibri"/>
+                <w:color w:val="000000"/>
+              </w:rPr>
+            </w:pPr>
+            <w:r>
+              <w:rPr>
+                <w:rFonts w:ascii="Calibri" w:eastAsia="Times New Roman" w:hAnsi="Calibri" w:cs="Calibri"/>
+                <w:color w:val="000000"/>
+              </w:rPr>
+              <w:t>287.5</w:t>
             </w:r>
           </w:p>
         </w:tc>
@@ -2826,12 +2278,12 @@
           <w:tcPr>
             <w:tcW w:w="3100" w:type="dxa"/>
             <w:tcBorders>
-              <w:top w:val="single" w:sz="4" w:space="0" w:color="9BC2E6"/>
-              <w:left w:val="single" w:sz="4" w:space="0" w:color="9BC2E6"/>
-              <w:bottom w:val="single" w:sz="4" w:space="0" w:color="9BC2E6"/>
-              <w:right w:val="nil"/>
-            </w:tcBorders>
-            <w:shd w:val="clear" w:color="DDEBF7" w:fill="DDEBF7"/>
+              <w:top w:val="single" w:sz="4" w:space="0" w:color="8EA9DB"/>
+              <w:left w:val="single" w:sz="4" w:space="0" w:color="8EA9DB"/>
+              <w:bottom w:val="single" w:sz="4" w:space="0" w:color="8EA9DB"/>
+              <w:right w:val="nil"/>
+            </w:tcBorders>
+            <w:shd w:val="clear" w:color="D9E1F2" w:fill="D9E1F2"/>
             <w:noWrap/>
             <w:vAlign w:val="bottom"/>
             <w:hideMark/>
@@ -2857,12 +2309,12 @@
           <w:tcPr>
             <w:tcW w:w="2060" w:type="dxa"/>
             <w:tcBorders>
-              <w:top w:val="single" w:sz="4" w:space="0" w:color="9BC2E6"/>
-              <w:left w:val="nil"/>
-              <w:bottom w:val="single" w:sz="4" w:space="0" w:color="9BC2E6"/>
-              <w:right w:val="nil"/>
-            </w:tcBorders>
-            <w:shd w:val="clear" w:color="DDEBF7" w:fill="DDEBF7"/>
+              <w:top w:val="single" w:sz="4" w:space="0" w:color="8EA9DB"/>
+              <w:left w:val="nil"/>
+              <w:bottom w:val="single" w:sz="4" w:space="0" w:color="8EA9DB"/>
+              <w:right w:val="nil"/>
+            </w:tcBorders>
+            <w:shd w:val="clear" w:color="D9E1F2" w:fill="D9E1F2"/>
             <w:noWrap/>
             <w:vAlign w:val="bottom"/>
             <w:hideMark/>
@@ -2889,12 +2341,12 @@
           <w:tcPr>
             <w:tcW w:w="2200" w:type="dxa"/>
             <w:tcBorders>
-              <w:top w:val="single" w:sz="4" w:space="0" w:color="9BC2E6"/>
-              <w:left w:val="nil"/>
-              <w:bottom w:val="single" w:sz="4" w:space="0" w:color="9BC2E6"/>
-              <w:right w:val="nil"/>
-            </w:tcBorders>
-            <w:shd w:val="clear" w:color="DDEBF7" w:fill="DDEBF7"/>
+              <w:top w:val="single" w:sz="4" w:space="0" w:color="8EA9DB"/>
+              <w:left w:val="nil"/>
+              <w:bottom w:val="single" w:sz="4" w:space="0" w:color="8EA9DB"/>
+              <w:right w:val="nil"/>
+            </w:tcBorders>
+            <w:shd w:val="clear" w:color="D9E1F2" w:fill="D9E1F2"/>
             <w:noWrap/>
             <w:vAlign w:val="bottom"/>
             <w:hideMark/>
@@ -2919,65 +2371,33 @@
         </w:tc>
         <w:tc>
           <w:tcPr>
-            <w:tcW w:w="880" w:type="dxa"/>
-            <w:tcBorders>
-              <w:top w:val="single" w:sz="4" w:space="0" w:color="9BC2E6"/>
-              <w:left w:val="nil"/>
-              <w:bottom w:val="single" w:sz="4" w:space="0" w:color="9BC2E6"/>
-              <w:right w:val="nil"/>
-            </w:tcBorders>
-            <w:shd w:val="clear" w:color="DDEBF7" w:fill="DDEBF7"/>
-            <w:noWrap/>
-            <w:vAlign w:val="bottom"/>
-            <w:hideMark/>
-          </w:tcPr>
-          <w:p>
-            <w:pPr>
-              <w:spacing w:after="0" w:line="240" w:lineRule="auto"/>
-              <w:jc w:val="right"/>
-              <w:rPr>
-                <w:rFonts w:ascii="Calibri" w:eastAsia="Times New Roman" w:hAnsi="Calibri" w:cs="Calibri"/>
-                <w:color w:val="000000"/>
-              </w:rPr>
-            </w:pPr>
-            <w:r>
-              <w:rPr>
-                <w:rFonts w:ascii="Calibri" w:eastAsia="Times New Roman" w:hAnsi="Calibri" w:cs="Calibri"/>
-                <w:color w:val="000000"/>
-              </w:rPr>
-              <w:t>2</w:t>
-            </w:r>
-          </w:p>
-        </w:tc>
-        <w:tc>
-          <w:tcPr>
             <w:tcW w:w="2120" w:type="dxa"/>
             <w:tcBorders>
-              <w:top w:val="single" w:sz="4" w:space="0" w:color="9BC2E6"/>
-              <w:left w:val="nil"/>
-              <w:bottom w:val="single" w:sz="4" w:space="0" w:color="9BC2E6"/>
-              <w:right w:val="single" w:sz="4" w:space="0" w:color="9BC2E6"/>
-            </w:tcBorders>
-            <w:shd w:val="clear" w:color="DDEBF7" w:fill="DDEBF7"/>
-            <w:noWrap/>
-            <w:vAlign w:val="bottom"/>
-            <w:hideMark/>
-          </w:tcPr>
-          <w:p>
-            <w:pPr>
-              <w:spacing w:after="0" w:line="240" w:lineRule="auto"/>
-              <w:jc w:val="right"/>
-              <w:rPr>
-                <w:rFonts w:ascii="Calibri" w:eastAsia="Times New Roman" w:hAnsi="Calibri" w:cs="Calibri"/>
-                <w:color w:val="000000"/>
-              </w:rPr>
-            </w:pPr>
-            <w:r>
-              <w:rPr>
-                <w:rFonts w:ascii="Calibri" w:eastAsia="Times New Roman" w:hAnsi="Calibri" w:cs="Calibri"/>
-                <w:color w:val="000000"/>
-              </w:rPr>
-              <w:t>100</w:t>
+              <w:top w:val="single" w:sz="4" w:space="0" w:color="8EA9DB"/>
+              <w:left w:val="nil"/>
+              <w:bottom w:val="single" w:sz="4" w:space="0" w:color="8EA9DB"/>
+              <w:right w:val="single" w:sz="4" w:space="0" w:color="8EA9DB"/>
+            </w:tcBorders>
+            <w:shd w:val="clear" w:color="D9E1F2" w:fill="D9E1F2"/>
+            <w:noWrap/>
+            <w:vAlign w:val="bottom"/>
+            <w:hideMark/>
+          </w:tcPr>
+          <w:p>
+            <w:pPr>
+              <w:spacing w:after="0" w:line="240" w:lineRule="auto"/>
+              <w:jc w:val="right"/>
+              <w:rPr>
+                <w:rFonts w:ascii="Calibri" w:eastAsia="Times New Roman" w:hAnsi="Calibri" w:cs="Calibri"/>
+                <w:color w:val="000000"/>
+              </w:rPr>
+            </w:pPr>
+            <w:r>
+              <w:rPr>
+                <w:rFonts w:ascii="Calibri" w:eastAsia="Times New Roman" w:hAnsi="Calibri" w:cs="Calibri"/>
+                <w:color w:val="000000"/>
+              </w:rPr>
+              <w:t>200</w:t>
             </w:r>
           </w:p>
         </w:tc>
@@ -2990,9 +2410,9 @@
           <w:tcPr>
             <w:tcW w:w="3100" w:type="dxa"/>
             <w:tcBorders>
-              <w:top w:val="single" w:sz="4" w:space="0" w:color="9BC2E6"/>
-              <w:left w:val="single" w:sz="4" w:space="0" w:color="9BC2E6"/>
-              <w:bottom w:val="single" w:sz="4" w:space="0" w:color="9BC2E6"/>
+              <w:top w:val="single" w:sz="4" w:space="0" w:color="8EA9DB"/>
+              <w:left w:val="single" w:sz="4" w:space="0" w:color="8EA9DB"/>
+              <w:bottom w:val="single" w:sz="4" w:space="0" w:color="8EA9DB"/>
               <w:right w:val="nil"/>
             </w:tcBorders>
             <w:shd w:val="clear" w:color="auto" w:fill="auto"/>
@@ -3021,9 +2441,9 @@
           <w:tcPr>
             <w:tcW w:w="2060" w:type="dxa"/>
             <w:tcBorders>
-              <w:top w:val="single" w:sz="4" w:space="0" w:color="9BC2E6"/>
-              <w:left w:val="nil"/>
-              <w:bottom w:val="single" w:sz="4" w:space="0" w:color="9BC2E6"/>
+              <w:top w:val="single" w:sz="4" w:space="0" w:color="8EA9DB"/>
+              <w:left w:val="nil"/>
+              <w:bottom w:val="single" w:sz="4" w:space="0" w:color="8EA9DB"/>
               <w:right w:val="nil"/>
             </w:tcBorders>
             <w:shd w:val="clear" w:color="auto" w:fill="auto"/>
@@ -3053,9 +2473,9 @@
           <w:tcPr>
             <w:tcW w:w="2200" w:type="dxa"/>
             <w:tcBorders>
-              <w:top w:val="single" w:sz="4" w:space="0" w:color="9BC2E6"/>
-              <w:left w:val="nil"/>
-              <w:bottom w:val="single" w:sz="4" w:space="0" w:color="9BC2E6"/>
+              <w:top w:val="single" w:sz="4" w:space="0" w:color="8EA9DB"/>
+              <w:left w:val="nil"/>
+              <w:bottom w:val="single" w:sz="4" w:space="0" w:color="8EA9DB"/>
               <w:right w:val="nil"/>
             </w:tcBorders>
             <w:shd w:val="clear" w:color="auto" w:fill="auto"/>
@@ -3083,65 +2503,33 @@
         </w:tc>
         <w:tc>
           <w:tcPr>
-            <w:tcW w:w="880" w:type="dxa"/>
-            <w:tcBorders>
-              <w:top w:val="single" w:sz="4" w:space="0" w:color="9BC2E6"/>
-              <w:left w:val="nil"/>
-              <w:bottom w:val="single" w:sz="4" w:space="0" w:color="9BC2E6"/>
-              <w:right w:val="nil"/>
-            </w:tcBorders>
-            <w:shd w:val="clear" w:color="auto" w:fill="auto"/>
-            <w:noWrap/>
-            <w:vAlign w:val="bottom"/>
-            <w:hideMark/>
-          </w:tcPr>
-          <w:p>
-            <w:pPr>
-              <w:spacing w:after="0" w:line="240" w:lineRule="auto"/>
-              <w:jc w:val="right"/>
-              <w:rPr>
-                <w:rFonts w:ascii="Calibri" w:eastAsia="Times New Roman" w:hAnsi="Calibri" w:cs="Calibri"/>
-                <w:color w:val="000000"/>
-              </w:rPr>
-            </w:pPr>
-            <w:r>
-              <w:rPr>
-                <w:rFonts w:ascii="Calibri" w:eastAsia="Times New Roman" w:hAnsi="Calibri" w:cs="Calibri"/>
-                <w:color w:val="000000"/>
-              </w:rPr>
-              <w:t>9</w:t>
-            </w:r>
-          </w:p>
-        </w:tc>
-        <w:tc>
-          <w:tcPr>
             <w:tcW w:w="2120" w:type="dxa"/>
             <w:tcBorders>
-              <w:top w:val="single" w:sz="4" w:space="0" w:color="9BC2E6"/>
-              <w:left w:val="nil"/>
-              <w:bottom w:val="single" w:sz="4" w:space="0" w:color="9BC2E6"/>
-              <w:right w:val="single" w:sz="4" w:space="0" w:color="9BC2E6"/>
-            </w:tcBorders>
-            <w:shd w:val="clear" w:color="auto" w:fill="auto"/>
-            <w:noWrap/>
-            <w:vAlign w:val="bottom"/>
-            <w:hideMark/>
-          </w:tcPr>
-          <w:p>
-            <w:pPr>
-              <w:spacing w:after="0" w:line="240" w:lineRule="auto"/>
-              <w:jc w:val="right"/>
-              <w:rPr>
-                <w:rFonts w:ascii="Calibri" w:eastAsia="Times New Roman" w:hAnsi="Calibri" w:cs="Calibri"/>
-                <w:color w:val="000000"/>
-              </w:rPr>
-            </w:pPr>
-            <w:r>
-              <w:rPr>
-                <w:rFonts w:ascii="Calibri" w:eastAsia="Times New Roman" w:hAnsi="Calibri" w:cs="Calibri"/>
-                <w:color w:val="000000"/>
-              </w:rPr>
-              <w:t>33.3</w:t>
+              <w:top w:val="single" w:sz="4" w:space="0" w:color="8EA9DB"/>
+              <w:left w:val="nil"/>
+              <w:bottom w:val="single" w:sz="4" w:space="0" w:color="8EA9DB"/>
+              <w:right w:val="single" w:sz="4" w:space="0" w:color="8EA9DB"/>
+            </w:tcBorders>
+            <w:shd w:val="clear" w:color="auto" w:fill="auto"/>
+            <w:noWrap/>
+            <w:vAlign w:val="bottom"/>
+            <w:hideMark/>
+          </w:tcPr>
+          <w:p>
+            <w:pPr>
+              <w:spacing w:after="0" w:line="240" w:lineRule="auto"/>
+              <w:jc w:val="right"/>
+              <w:rPr>
+                <w:rFonts w:ascii="Calibri" w:eastAsia="Times New Roman" w:hAnsi="Calibri" w:cs="Calibri"/>
+                <w:color w:val="000000"/>
+              </w:rPr>
+            </w:pPr>
+            <w:r>
+              <w:rPr>
+                <w:rFonts w:ascii="Calibri" w:eastAsia="Times New Roman" w:hAnsi="Calibri" w:cs="Calibri"/>
+                <w:color w:val="000000"/>
+              </w:rPr>
+              <w:t>50</w:t>
             </w:r>
           </w:p>
         </w:tc>
@@ -3154,12 +2542,12 @@
           <w:tcPr>
             <w:tcW w:w="3100" w:type="dxa"/>
             <w:tcBorders>
-              <w:top w:val="single" w:sz="4" w:space="0" w:color="9BC2E6"/>
-              <w:left w:val="single" w:sz="4" w:space="0" w:color="9BC2E6"/>
-              <w:bottom w:val="single" w:sz="4" w:space="0" w:color="9BC2E6"/>
-              <w:right w:val="nil"/>
-            </w:tcBorders>
-            <w:shd w:val="clear" w:color="DDEBF7" w:fill="DDEBF7"/>
+              <w:top w:val="single" w:sz="4" w:space="0" w:color="8EA9DB"/>
+              <w:left w:val="single" w:sz="4" w:space="0" w:color="8EA9DB"/>
+              <w:bottom w:val="single" w:sz="4" w:space="0" w:color="8EA9DB"/>
+              <w:right w:val="nil"/>
+            </w:tcBorders>
+            <w:shd w:val="clear" w:color="D9E1F2" w:fill="D9E1F2"/>
             <w:noWrap/>
             <w:vAlign w:val="bottom"/>
             <w:hideMark/>
@@ -3185,12 +2573,12 @@
           <w:tcPr>
             <w:tcW w:w="2060" w:type="dxa"/>
             <w:tcBorders>
-              <w:top w:val="single" w:sz="4" w:space="0" w:color="9BC2E6"/>
-              <w:left w:val="nil"/>
-              <w:bottom w:val="single" w:sz="4" w:space="0" w:color="9BC2E6"/>
-              <w:right w:val="nil"/>
-            </w:tcBorders>
-            <w:shd w:val="clear" w:color="DDEBF7" w:fill="DDEBF7"/>
+              <w:top w:val="single" w:sz="4" w:space="0" w:color="8EA9DB"/>
+              <w:left w:val="nil"/>
+              <w:bottom w:val="single" w:sz="4" w:space="0" w:color="8EA9DB"/>
+              <w:right w:val="nil"/>
+            </w:tcBorders>
+            <w:shd w:val="clear" w:color="D9E1F2" w:fill="D9E1F2"/>
             <w:noWrap/>
             <w:vAlign w:val="bottom"/>
             <w:hideMark/>
@@ -3217,12 +2605,12 @@
           <w:tcPr>
             <w:tcW w:w="2200" w:type="dxa"/>
             <w:tcBorders>
-              <w:top w:val="single" w:sz="4" w:space="0" w:color="9BC2E6"/>
-              <w:left w:val="nil"/>
-              <w:bottom w:val="single" w:sz="4" w:space="0" w:color="9BC2E6"/>
-              <w:right w:val="nil"/>
-            </w:tcBorders>
-            <w:shd w:val="clear" w:color="DDEBF7" w:fill="DDEBF7"/>
+              <w:top w:val="single" w:sz="4" w:space="0" w:color="8EA9DB"/>
+              <w:left w:val="nil"/>
+              <w:bottom w:val="single" w:sz="4" w:space="0" w:color="8EA9DB"/>
+              <w:right w:val="nil"/>
+            </w:tcBorders>
+            <w:shd w:val="clear" w:color="D9E1F2" w:fill="D9E1F2"/>
             <w:noWrap/>
             <w:vAlign w:val="bottom"/>
             <w:hideMark/>
@@ -3247,65 +2635,33 @@
         </w:tc>
         <w:tc>
           <w:tcPr>
-            <w:tcW w:w="880" w:type="dxa"/>
-            <w:tcBorders>
-              <w:top w:val="single" w:sz="4" w:space="0" w:color="9BC2E6"/>
-              <w:left w:val="nil"/>
-              <w:bottom w:val="single" w:sz="4" w:space="0" w:color="9BC2E6"/>
-              <w:right w:val="nil"/>
-            </w:tcBorders>
-            <w:shd w:val="clear" w:color="DDEBF7" w:fill="DDEBF7"/>
-            <w:noWrap/>
-            <w:vAlign w:val="bottom"/>
-            <w:hideMark/>
-          </w:tcPr>
-          <w:p>
-            <w:pPr>
-              <w:spacing w:after="0" w:line="240" w:lineRule="auto"/>
-              <w:jc w:val="right"/>
-              <w:rPr>
-                <w:rFonts w:ascii="Calibri" w:eastAsia="Times New Roman" w:hAnsi="Calibri" w:cs="Calibri"/>
-                <w:color w:val="000000"/>
-              </w:rPr>
-            </w:pPr>
-            <w:r>
-              <w:rPr>
-                <w:rFonts w:ascii="Calibri" w:eastAsia="Times New Roman" w:hAnsi="Calibri" w:cs="Calibri"/>
-                <w:color w:val="000000"/>
-              </w:rPr>
-              <w:t>10</w:t>
-            </w:r>
-          </w:p>
-        </w:tc>
-        <w:tc>
-          <w:tcPr>
             <w:tcW w:w="2120" w:type="dxa"/>
             <w:tcBorders>
-              <w:top w:val="single" w:sz="4" w:space="0" w:color="9BC2E6"/>
-              <w:left w:val="nil"/>
-              <w:bottom w:val="single" w:sz="4" w:space="0" w:color="9BC2E6"/>
-              <w:right w:val="single" w:sz="4" w:space="0" w:color="9BC2E6"/>
-            </w:tcBorders>
-            <w:shd w:val="clear" w:color="DDEBF7" w:fill="DDEBF7"/>
-            <w:noWrap/>
-            <w:vAlign w:val="bottom"/>
-            <w:hideMark/>
-          </w:tcPr>
-          <w:p>
-            <w:pPr>
-              <w:spacing w:after="0" w:line="240" w:lineRule="auto"/>
-              <w:jc w:val="right"/>
-              <w:rPr>
-                <w:rFonts w:ascii="Calibri" w:eastAsia="Times New Roman" w:hAnsi="Calibri" w:cs="Calibri"/>
-                <w:color w:val="000000"/>
-              </w:rPr>
-            </w:pPr>
-            <w:r>
-              <w:rPr>
-                <w:rFonts w:ascii="Calibri" w:eastAsia="Times New Roman" w:hAnsi="Calibri" w:cs="Calibri"/>
-                <w:color w:val="000000"/>
-              </w:rPr>
-              <w:t>71.4</w:t>
+              <w:top w:val="single" w:sz="4" w:space="0" w:color="8EA9DB"/>
+              <w:left w:val="nil"/>
+              <w:bottom w:val="single" w:sz="4" w:space="0" w:color="8EA9DB"/>
+              <w:right w:val="single" w:sz="4" w:space="0" w:color="8EA9DB"/>
+            </w:tcBorders>
+            <w:shd w:val="clear" w:color="D9E1F2" w:fill="D9E1F2"/>
+            <w:noWrap/>
+            <w:vAlign w:val="bottom"/>
+            <w:hideMark/>
+          </w:tcPr>
+          <w:p>
+            <w:pPr>
+              <w:spacing w:after="0" w:line="240" w:lineRule="auto"/>
+              <w:jc w:val="right"/>
+              <w:rPr>
+                <w:rFonts w:ascii="Calibri" w:eastAsia="Times New Roman" w:hAnsi="Calibri" w:cs="Calibri"/>
+                <w:color w:val="000000"/>
+              </w:rPr>
+            </w:pPr>
+            <w:r>
+              <w:rPr>
+                <w:rFonts w:ascii="Calibri" w:eastAsia="Times New Roman" w:hAnsi="Calibri" w:cs="Calibri"/>
+                <w:color w:val="000000"/>
+              </w:rPr>
+              <w:t>250</w:t>
             </w:r>
           </w:p>
         </w:tc>
@@ -3318,9 +2674,9 @@
           <w:tcPr>
             <w:tcW w:w="3100" w:type="dxa"/>
             <w:tcBorders>
-              <w:top w:val="single" w:sz="4" w:space="0" w:color="9BC2E6"/>
-              <w:left w:val="single" w:sz="4" w:space="0" w:color="9BC2E6"/>
-              <w:bottom w:val="single" w:sz="4" w:space="0" w:color="9BC2E6"/>
+              <w:top w:val="single" w:sz="4" w:space="0" w:color="8EA9DB"/>
+              <w:left w:val="single" w:sz="4" w:space="0" w:color="8EA9DB"/>
+              <w:bottom w:val="single" w:sz="4" w:space="0" w:color="8EA9DB"/>
               <w:right w:val="nil"/>
             </w:tcBorders>
             <w:shd w:val="clear" w:color="auto" w:fill="auto"/>
@@ -3349,9 +2705,9 @@
           <w:tcPr>
             <w:tcW w:w="2060" w:type="dxa"/>
             <w:tcBorders>
-              <w:top w:val="single" w:sz="4" w:space="0" w:color="9BC2E6"/>
-              <w:left w:val="nil"/>
-              <w:bottom w:val="single" w:sz="4" w:space="0" w:color="9BC2E6"/>
+              <w:top w:val="single" w:sz="4" w:space="0" w:color="8EA9DB"/>
+              <w:left w:val="nil"/>
+              <w:bottom w:val="single" w:sz="4" w:space="0" w:color="8EA9DB"/>
               <w:right w:val="nil"/>
             </w:tcBorders>
             <w:shd w:val="clear" w:color="auto" w:fill="auto"/>
@@ -3381,9 +2737,9 @@
           <w:tcPr>
             <w:tcW w:w="2200" w:type="dxa"/>
             <w:tcBorders>
-              <w:top w:val="single" w:sz="4" w:space="0" w:color="9BC2E6"/>
-              <w:left w:val="nil"/>
-              <w:bottom w:val="single" w:sz="4" w:space="0" w:color="9BC2E6"/>
+              <w:top w:val="single" w:sz="4" w:space="0" w:color="8EA9DB"/>
+              <w:left w:val="nil"/>
+              <w:bottom w:val="single" w:sz="4" w:space="0" w:color="8EA9DB"/>
               <w:right w:val="nil"/>
             </w:tcBorders>
             <w:shd w:val="clear" w:color="auto" w:fill="auto"/>
@@ -3411,65 +2767,33 @@
         </w:tc>
         <w:tc>
           <w:tcPr>
-            <w:tcW w:w="880" w:type="dxa"/>
-            <w:tcBorders>
-              <w:top w:val="single" w:sz="4" w:space="0" w:color="9BC2E6"/>
-              <w:left w:val="nil"/>
-              <w:bottom w:val="single" w:sz="4" w:space="0" w:color="9BC2E6"/>
-              <w:right w:val="nil"/>
-            </w:tcBorders>
-            <w:shd w:val="clear" w:color="auto" w:fill="auto"/>
-            <w:noWrap/>
-            <w:vAlign w:val="bottom"/>
-            <w:hideMark/>
-          </w:tcPr>
-          <w:p>
-            <w:pPr>
-              <w:spacing w:after="0" w:line="240" w:lineRule="auto"/>
-              <w:jc w:val="right"/>
-              <w:rPr>
-                <w:rFonts w:ascii="Calibri" w:eastAsia="Times New Roman" w:hAnsi="Calibri" w:cs="Calibri"/>
-                <w:color w:val="000000"/>
-              </w:rPr>
-            </w:pPr>
-            <w:r>
-              <w:rPr>
-                <w:rFonts w:ascii="Calibri" w:eastAsia="Times New Roman" w:hAnsi="Calibri" w:cs="Calibri"/>
-                <w:color w:val="000000"/>
-              </w:rPr>
-              <w:t>17</w:t>
-            </w:r>
-          </w:p>
-        </w:tc>
-        <w:tc>
-          <w:tcPr>
             <w:tcW w:w="2120" w:type="dxa"/>
             <w:tcBorders>
-              <w:top w:val="single" w:sz="4" w:space="0" w:color="9BC2E6"/>
-              <w:left w:val="nil"/>
-              <w:bottom w:val="single" w:sz="4" w:space="0" w:color="9BC2E6"/>
-              <w:right w:val="single" w:sz="4" w:space="0" w:color="9BC2E6"/>
-            </w:tcBorders>
-            <w:shd w:val="clear" w:color="auto" w:fill="auto"/>
-            <w:noWrap/>
-            <w:vAlign w:val="bottom"/>
-            <w:hideMark/>
-          </w:tcPr>
-          <w:p>
-            <w:pPr>
-              <w:spacing w:after="0" w:line="240" w:lineRule="auto"/>
-              <w:jc w:val="right"/>
-              <w:rPr>
-                <w:rFonts w:ascii="Calibri" w:eastAsia="Times New Roman" w:hAnsi="Calibri" w:cs="Calibri"/>
-                <w:color w:val="000000"/>
-              </w:rPr>
-            </w:pPr>
-            <w:r>
-              <w:rPr>
-                <w:rFonts w:ascii="Calibri" w:eastAsia="Times New Roman" w:hAnsi="Calibri" w:cs="Calibri"/>
-                <w:color w:val="000000"/>
-              </w:rPr>
-              <w:t>43.6</w:t>
+              <w:top w:val="single" w:sz="4" w:space="0" w:color="8EA9DB"/>
+              <w:left w:val="nil"/>
+              <w:bottom w:val="single" w:sz="4" w:space="0" w:color="8EA9DB"/>
+              <w:right w:val="single" w:sz="4" w:space="0" w:color="8EA9DB"/>
+            </w:tcBorders>
+            <w:shd w:val="clear" w:color="auto" w:fill="auto"/>
+            <w:noWrap/>
+            <w:vAlign w:val="bottom"/>
+            <w:hideMark/>
+          </w:tcPr>
+          <w:p>
+            <w:pPr>
+              <w:spacing w:after="0" w:line="240" w:lineRule="auto"/>
+              <w:jc w:val="right"/>
+              <w:rPr>
+                <w:rFonts w:ascii="Calibri" w:eastAsia="Times New Roman" w:hAnsi="Calibri" w:cs="Calibri"/>
+                <w:color w:val="000000"/>
+              </w:rPr>
+            </w:pPr>
+            <w:r>
+              <w:rPr>
+                <w:rFonts w:ascii="Calibri" w:eastAsia="Times New Roman" w:hAnsi="Calibri" w:cs="Calibri"/>
+                <w:color w:val="000000"/>
+              </w:rPr>
+              <w:t>77.3</w:t>
             </w:r>
           </w:p>
         </w:tc>
@@ -3482,12 +2806,12 @@
           <w:tcPr>
             <w:tcW w:w="3100" w:type="dxa"/>
             <w:tcBorders>
-              <w:top w:val="single" w:sz="4" w:space="0" w:color="9BC2E6"/>
-              <w:left w:val="single" w:sz="4" w:space="0" w:color="9BC2E6"/>
-              <w:bottom w:val="single" w:sz="4" w:space="0" w:color="9BC2E6"/>
-              <w:right w:val="nil"/>
-            </w:tcBorders>
-            <w:shd w:val="clear" w:color="DDEBF7" w:fill="DDEBF7"/>
+              <w:top w:val="single" w:sz="4" w:space="0" w:color="8EA9DB"/>
+              <w:left w:val="single" w:sz="4" w:space="0" w:color="8EA9DB"/>
+              <w:bottom w:val="single" w:sz="4" w:space="0" w:color="8EA9DB"/>
+              <w:right w:val="nil"/>
+            </w:tcBorders>
+            <w:shd w:val="clear" w:color="D9E1F2" w:fill="D9E1F2"/>
             <w:noWrap/>
             <w:vAlign w:val="bottom"/>
             <w:hideMark/>
@@ -3513,12 +2837,12 @@
           <w:tcPr>
             <w:tcW w:w="2060" w:type="dxa"/>
             <w:tcBorders>
-              <w:top w:val="single" w:sz="4" w:space="0" w:color="9BC2E6"/>
-              <w:left w:val="nil"/>
-              <w:bottom w:val="single" w:sz="4" w:space="0" w:color="9BC2E6"/>
-              <w:right w:val="nil"/>
-            </w:tcBorders>
-            <w:shd w:val="clear" w:color="DDEBF7" w:fill="DDEBF7"/>
+              <w:top w:val="single" w:sz="4" w:space="0" w:color="8EA9DB"/>
+              <w:left w:val="nil"/>
+              <w:bottom w:val="single" w:sz="4" w:space="0" w:color="8EA9DB"/>
+              <w:right w:val="nil"/>
+            </w:tcBorders>
+            <w:shd w:val="clear" w:color="D9E1F2" w:fill="D9E1F2"/>
             <w:noWrap/>
             <w:vAlign w:val="bottom"/>
             <w:hideMark/>
@@ -3545,12 +2869,12 @@
           <w:tcPr>
             <w:tcW w:w="2200" w:type="dxa"/>
             <w:tcBorders>
-              <w:top w:val="single" w:sz="4" w:space="0" w:color="9BC2E6"/>
-              <w:left w:val="nil"/>
-              <w:bottom w:val="single" w:sz="4" w:space="0" w:color="9BC2E6"/>
-              <w:right w:val="nil"/>
-            </w:tcBorders>
-            <w:shd w:val="clear" w:color="DDEBF7" w:fill="DDEBF7"/>
+              <w:top w:val="single" w:sz="4" w:space="0" w:color="8EA9DB"/>
+              <w:left w:val="nil"/>
+              <w:bottom w:val="single" w:sz="4" w:space="0" w:color="8EA9DB"/>
+              <w:right w:val="nil"/>
+            </w:tcBorders>
+            <w:shd w:val="clear" w:color="D9E1F2" w:fill="D9E1F2"/>
             <w:noWrap/>
             <w:vAlign w:val="bottom"/>
             <w:hideMark/>
@@ -3575,65 +2899,33 @@
         </w:tc>
         <w:tc>
           <w:tcPr>
-            <w:tcW w:w="880" w:type="dxa"/>
-            <w:tcBorders>
-              <w:top w:val="single" w:sz="4" w:space="0" w:color="9BC2E6"/>
-              <w:left w:val="nil"/>
-              <w:bottom w:val="single" w:sz="4" w:space="0" w:color="9BC2E6"/>
-              <w:right w:val="nil"/>
-            </w:tcBorders>
-            <w:shd w:val="clear" w:color="DDEBF7" w:fill="DDEBF7"/>
-            <w:noWrap/>
-            <w:vAlign w:val="bottom"/>
-            <w:hideMark/>
-          </w:tcPr>
-          <w:p>
-            <w:pPr>
-              <w:spacing w:after="0" w:line="240" w:lineRule="auto"/>
-              <w:jc w:val="right"/>
-              <w:rPr>
-                <w:rFonts w:ascii="Calibri" w:eastAsia="Times New Roman" w:hAnsi="Calibri" w:cs="Calibri"/>
-                <w:color w:val="000000"/>
-              </w:rPr>
-            </w:pPr>
-            <w:r>
-              <w:rPr>
-                <w:rFonts w:ascii="Calibri" w:eastAsia="Times New Roman" w:hAnsi="Calibri" w:cs="Calibri"/>
-                <w:color w:val="000000"/>
-              </w:rPr>
-              <w:t>4</w:t>
-            </w:r>
-          </w:p>
-        </w:tc>
-        <w:tc>
-          <w:tcPr>
             <w:tcW w:w="2120" w:type="dxa"/>
             <w:tcBorders>
-              <w:top w:val="single" w:sz="4" w:space="0" w:color="9BC2E6"/>
-              <w:left w:val="nil"/>
-              <w:bottom w:val="single" w:sz="4" w:space="0" w:color="9BC2E6"/>
-              <w:right w:val="single" w:sz="4" w:space="0" w:color="9BC2E6"/>
-            </w:tcBorders>
-            <w:shd w:val="clear" w:color="DDEBF7" w:fill="DDEBF7"/>
-            <w:noWrap/>
-            <w:vAlign w:val="bottom"/>
-            <w:hideMark/>
-          </w:tcPr>
-          <w:p>
-            <w:pPr>
-              <w:spacing w:after="0" w:line="240" w:lineRule="auto"/>
-              <w:jc w:val="right"/>
-              <w:rPr>
-                <w:rFonts w:ascii="Calibri" w:eastAsia="Times New Roman" w:hAnsi="Calibri" w:cs="Calibri"/>
-                <w:color w:val="000000"/>
-              </w:rPr>
-            </w:pPr>
-            <w:r>
-              <w:rPr>
-                <w:rFonts w:ascii="Calibri" w:eastAsia="Times New Roman" w:hAnsi="Calibri" w:cs="Calibri"/>
-                <w:color w:val="000000"/>
-              </w:rPr>
-              <w:t>26.7</w:t>
+              <w:top w:val="single" w:sz="4" w:space="0" w:color="8EA9DB"/>
+              <w:left w:val="nil"/>
+              <w:bottom w:val="single" w:sz="4" w:space="0" w:color="8EA9DB"/>
+              <w:right w:val="single" w:sz="4" w:space="0" w:color="8EA9DB"/>
+            </w:tcBorders>
+            <w:shd w:val="clear" w:color="D9E1F2" w:fill="D9E1F2"/>
+            <w:noWrap/>
+            <w:vAlign w:val="bottom"/>
+            <w:hideMark/>
+          </w:tcPr>
+          <w:p>
+            <w:pPr>
+              <w:spacing w:after="0" w:line="240" w:lineRule="auto"/>
+              <w:jc w:val="right"/>
+              <w:rPr>
+                <w:rFonts w:ascii="Calibri" w:eastAsia="Times New Roman" w:hAnsi="Calibri" w:cs="Calibri"/>
+                <w:color w:val="000000"/>
+              </w:rPr>
+            </w:pPr>
+            <w:r>
+              <w:rPr>
+                <w:rFonts w:ascii="Calibri" w:eastAsia="Times New Roman" w:hAnsi="Calibri" w:cs="Calibri"/>
+                <w:color w:val="000000"/>
+              </w:rPr>
+              <w:t>36.4</w:t>
             </w:r>
           </w:p>
         </w:tc>
@@ -3646,9 +2938,9 @@
           <w:tcPr>
             <w:tcW w:w="3100" w:type="dxa"/>
             <w:tcBorders>
-              <w:top w:val="single" w:sz="4" w:space="0" w:color="9BC2E6"/>
-              <w:left w:val="single" w:sz="4" w:space="0" w:color="9BC2E6"/>
-              <w:bottom w:val="single" w:sz="4" w:space="0" w:color="9BC2E6"/>
+              <w:top w:val="single" w:sz="4" w:space="0" w:color="8EA9DB"/>
+              <w:left w:val="single" w:sz="4" w:space="0" w:color="8EA9DB"/>
+              <w:bottom w:val="single" w:sz="4" w:space="0" w:color="8EA9DB"/>
               <w:right w:val="nil"/>
             </w:tcBorders>
             <w:shd w:val="clear" w:color="auto" w:fill="auto"/>
@@ -3677,9 +2969,9 @@
           <w:tcPr>
             <w:tcW w:w="2060" w:type="dxa"/>
             <w:tcBorders>
-              <w:top w:val="single" w:sz="4" w:space="0" w:color="9BC2E6"/>
-              <w:left w:val="nil"/>
-              <w:bottom w:val="single" w:sz="4" w:space="0" w:color="9BC2E6"/>
+              <w:top w:val="single" w:sz="4" w:space="0" w:color="8EA9DB"/>
+              <w:left w:val="nil"/>
+              <w:bottom w:val="single" w:sz="4" w:space="0" w:color="8EA9DB"/>
               <w:right w:val="nil"/>
             </w:tcBorders>
             <w:shd w:val="clear" w:color="auto" w:fill="auto"/>
@@ -3709,9 +3001,9 @@
           <w:tcPr>
             <w:tcW w:w="2200" w:type="dxa"/>
             <w:tcBorders>
-              <w:top w:val="single" w:sz="4" w:space="0" w:color="9BC2E6"/>
-              <w:left w:val="nil"/>
-              <w:bottom w:val="single" w:sz="4" w:space="0" w:color="9BC2E6"/>
+              <w:top w:val="single" w:sz="4" w:space="0" w:color="8EA9DB"/>
+              <w:left w:val="nil"/>
+              <w:bottom w:val="single" w:sz="4" w:space="0" w:color="8EA9DB"/>
               <w:right w:val="nil"/>
             </w:tcBorders>
             <w:shd w:val="clear" w:color="auto" w:fill="auto"/>
@@ -3739,65 +3031,33 @@
         </w:tc>
         <w:tc>
           <w:tcPr>
-            <w:tcW w:w="880" w:type="dxa"/>
-            <w:tcBorders>
-              <w:top w:val="single" w:sz="4" w:space="0" w:color="9BC2E6"/>
-              <w:left w:val="nil"/>
-              <w:bottom w:val="single" w:sz="4" w:space="0" w:color="9BC2E6"/>
-              <w:right w:val="nil"/>
-            </w:tcBorders>
-            <w:shd w:val="clear" w:color="auto" w:fill="auto"/>
-            <w:noWrap/>
-            <w:vAlign w:val="bottom"/>
-            <w:hideMark/>
-          </w:tcPr>
-          <w:p>
-            <w:pPr>
-              <w:spacing w:after="0" w:line="240" w:lineRule="auto"/>
-              <w:jc w:val="right"/>
-              <w:rPr>
-                <w:rFonts w:ascii="Calibri" w:eastAsia="Times New Roman" w:hAnsi="Calibri" w:cs="Calibri"/>
-                <w:color w:val="000000"/>
-              </w:rPr>
-            </w:pPr>
-            <w:r>
-              <w:rPr>
-                <w:rFonts w:ascii="Calibri" w:eastAsia="Times New Roman" w:hAnsi="Calibri" w:cs="Calibri"/>
-                <w:color w:val="000000"/>
-              </w:rPr>
-              <w:t>18</w:t>
-            </w:r>
-          </w:p>
-        </w:tc>
-        <w:tc>
-          <w:tcPr>
             <w:tcW w:w="2120" w:type="dxa"/>
             <w:tcBorders>
-              <w:top w:val="single" w:sz="4" w:space="0" w:color="9BC2E6"/>
-              <w:left w:val="nil"/>
-              <w:bottom w:val="single" w:sz="4" w:space="0" w:color="9BC2E6"/>
-              <w:right w:val="single" w:sz="4" w:space="0" w:color="9BC2E6"/>
-            </w:tcBorders>
-            <w:shd w:val="clear" w:color="auto" w:fill="auto"/>
-            <w:noWrap/>
-            <w:vAlign w:val="bottom"/>
-            <w:hideMark/>
-          </w:tcPr>
-          <w:p>
-            <w:pPr>
-              <w:spacing w:after="0" w:line="240" w:lineRule="auto"/>
-              <w:jc w:val="right"/>
-              <w:rPr>
-                <w:rFonts w:ascii="Calibri" w:eastAsia="Times New Roman" w:hAnsi="Calibri" w:cs="Calibri"/>
-                <w:color w:val="000000"/>
-              </w:rPr>
-            </w:pPr>
-            <w:r>
-              <w:rPr>
-                <w:rFonts w:ascii="Calibri" w:eastAsia="Times New Roman" w:hAnsi="Calibri" w:cs="Calibri"/>
-                <w:color w:val="000000"/>
-              </w:rPr>
-              <w:t>19.8</w:t>
+              <w:top w:val="single" w:sz="4" w:space="0" w:color="8EA9DB"/>
+              <w:left w:val="nil"/>
+              <w:bottom w:val="single" w:sz="4" w:space="0" w:color="8EA9DB"/>
+              <w:right w:val="single" w:sz="4" w:space="0" w:color="8EA9DB"/>
+            </w:tcBorders>
+            <w:shd w:val="clear" w:color="auto" w:fill="auto"/>
+            <w:noWrap/>
+            <w:vAlign w:val="bottom"/>
+            <w:hideMark/>
+          </w:tcPr>
+          <w:p>
+            <w:pPr>
+              <w:spacing w:after="0" w:line="240" w:lineRule="auto"/>
+              <w:jc w:val="right"/>
+              <w:rPr>
+                <w:rFonts w:ascii="Calibri" w:eastAsia="Times New Roman" w:hAnsi="Calibri" w:cs="Calibri"/>
+                <w:color w:val="000000"/>
+              </w:rPr>
+            </w:pPr>
+            <w:r>
+              <w:rPr>
+                <w:rFonts w:ascii="Calibri" w:eastAsia="Times New Roman" w:hAnsi="Calibri" w:cs="Calibri"/>
+                <w:color w:val="000000"/>
+              </w:rPr>
+              <w:t>24.7</w:t>
             </w:r>
           </w:p>
         </w:tc>
@@ -3810,12 +3070,12 @@
           <w:tcPr>
             <w:tcW w:w="3100" w:type="dxa"/>
             <w:tcBorders>
-              <w:top w:val="single" w:sz="4" w:space="0" w:color="9BC2E6"/>
-              <w:left w:val="single" w:sz="4" w:space="0" w:color="9BC2E6"/>
-              <w:bottom w:val="single" w:sz="4" w:space="0" w:color="9BC2E6"/>
-              <w:right w:val="nil"/>
-            </w:tcBorders>
-            <w:shd w:val="clear" w:color="DDEBF7" w:fill="DDEBF7"/>
+              <w:top w:val="single" w:sz="4" w:space="0" w:color="8EA9DB"/>
+              <w:left w:val="single" w:sz="4" w:space="0" w:color="8EA9DB"/>
+              <w:bottom w:val="single" w:sz="4" w:space="0" w:color="8EA9DB"/>
+              <w:right w:val="nil"/>
+            </w:tcBorders>
+            <w:shd w:val="clear" w:color="D9E1F2" w:fill="D9E1F2"/>
             <w:noWrap/>
             <w:vAlign w:val="bottom"/>
             <w:hideMark/>
@@ -3841,12 +3101,12 @@
           <w:tcPr>
             <w:tcW w:w="2060" w:type="dxa"/>
             <w:tcBorders>
-              <w:top w:val="single" w:sz="4" w:space="0" w:color="9BC2E6"/>
-              <w:left w:val="nil"/>
-              <w:bottom w:val="single" w:sz="4" w:space="0" w:color="9BC2E6"/>
-              <w:right w:val="nil"/>
-            </w:tcBorders>
-            <w:shd w:val="clear" w:color="DDEBF7" w:fill="DDEBF7"/>
+              <w:top w:val="single" w:sz="4" w:space="0" w:color="8EA9DB"/>
+              <w:left w:val="nil"/>
+              <w:bottom w:val="single" w:sz="4" w:space="0" w:color="8EA9DB"/>
+              <w:right w:val="nil"/>
+            </w:tcBorders>
+            <w:shd w:val="clear" w:color="D9E1F2" w:fill="D9E1F2"/>
             <w:noWrap/>
             <w:vAlign w:val="bottom"/>
             <w:hideMark/>
@@ -3873,12 +3133,12 @@
           <w:tcPr>
             <w:tcW w:w="2200" w:type="dxa"/>
             <w:tcBorders>
-              <w:top w:val="single" w:sz="4" w:space="0" w:color="9BC2E6"/>
-              <w:left w:val="nil"/>
-              <w:bottom w:val="single" w:sz="4" w:space="0" w:color="9BC2E6"/>
-              <w:right w:val="nil"/>
-            </w:tcBorders>
-            <w:shd w:val="clear" w:color="DDEBF7" w:fill="DDEBF7"/>
+              <w:top w:val="single" w:sz="4" w:space="0" w:color="8EA9DB"/>
+              <w:left w:val="nil"/>
+              <w:bottom w:val="single" w:sz="4" w:space="0" w:color="8EA9DB"/>
+              <w:right w:val="nil"/>
+            </w:tcBorders>
+            <w:shd w:val="clear" w:color="D9E1F2" w:fill="D9E1F2"/>
             <w:noWrap/>
             <w:vAlign w:val="bottom"/>
             <w:hideMark/>
@@ -3903,46 +3163,14 @@
         </w:tc>
         <w:tc>
           <w:tcPr>
-            <w:tcW w:w="880" w:type="dxa"/>
-            <w:tcBorders>
-              <w:top w:val="single" w:sz="4" w:space="0" w:color="9BC2E6"/>
-              <w:left w:val="nil"/>
-              <w:bottom w:val="single" w:sz="4" w:space="0" w:color="9BC2E6"/>
-              <w:right w:val="nil"/>
-            </w:tcBorders>
-            <w:shd w:val="clear" w:color="DDEBF7" w:fill="DDEBF7"/>
-            <w:noWrap/>
-            <w:vAlign w:val="bottom"/>
-            <w:hideMark/>
-          </w:tcPr>
-          <w:p>
-            <w:pPr>
-              <w:spacing w:after="0" w:line="240" w:lineRule="auto"/>
-              <w:jc w:val="right"/>
-              <w:rPr>
-                <w:rFonts w:ascii="Calibri" w:eastAsia="Times New Roman" w:hAnsi="Calibri" w:cs="Calibri"/>
-                <w:color w:val="000000"/>
-              </w:rPr>
-            </w:pPr>
-            <w:r>
-              <w:rPr>
-                <w:rFonts w:ascii="Calibri" w:eastAsia="Times New Roman" w:hAnsi="Calibri" w:cs="Calibri"/>
-                <w:color w:val="000000"/>
-              </w:rPr>
-              <w:t>1</w:t>
-            </w:r>
-          </w:p>
-        </w:tc>
-        <w:tc>
-          <w:tcPr>
             <w:tcW w:w="2120" w:type="dxa"/>
             <w:tcBorders>
-              <w:top w:val="single" w:sz="4" w:space="0" w:color="9BC2E6"/>
-              <w:left w:val="nil"/>
-              <w:bottom w:val="single" w:sz="4" w:space="0" w:color="9BC2E6"/>
-              <w:right w:val="single" w:sz="4" w:space="0" w:color="9BC2E6"/>
-            </w:tcBorders>
-            <w:shd w:val="clear" w:color="DDEBF7" w:fill="DDEBF7"/>
+              <w:top w:val="single" w:sz="4" w:space="0" w:color="8EA9DB"/>
+              <w:left w:val="nil"/>
+              <w:bottom w:val="single" w:sz="4" w:space="0" w:color="8EA9DB"/>
+              <w:right w:val="single" w:sz="4" w:space="0" w:color="8EA9DB"/>
+            </w:tcBorders>
+            <w:shd w:val="clear" w:color="D9E1F2" w:fill="D9E1F2"/>
             <w:noWrap/>
             <w:vAlign w:val="bottom"/>
             <w:hideMark/>
@@ -3974,9 +3202,9 @@
           <w:tcPr>
             <w:tcW w:w="3100" w:type="dxa"/>
             <w:tcBorders>
-              <w:top w:val="single" w:sz="4" w:space="0" w:color="9BC2E6"/>
-              <w:left w:val="single" w:sz="4" w:space="0" w:color="9BC2E6"/>
-              <w:bottom w:val="single" w:sz="4" w:space="0" w:color="9BC2E6"/>
+              <w:top w:val="single" w:sz="4" w:space="0" w:color="8EA9DB"/>
+              <w:left w:val="single" w:sz="4" w:space="0" w:color="8EA9DB"/>
+              <w:bottom w:val="single" w:sz="4" w:space="0" w:color="8EA9DB"/>
               <w:right w:val="nil"/>
             </w:tcBorders>
             <w:shd w:val="clear" w:color="auto" w:fill="auto"/>
@@ -4005,9 +3233,9 @@
           <w:tcPr>
             <w:tcW w:w="2060" w:type="dxa"/>
             <w:tcBorders>
-              <w:top w:val="single" w:sz="4" w:space="0" w:color="9BC2E6"/>
-              <w:left w:val="nil"/>
-              <w:bottom w:val="single" w:sz="4" w:space="0" w:color="9BC2E6"/>
+              <w:top w:val="single" w:sz="4" w:space="0" w:color="8EA9DB"/>
+              <w:left w:val="nil"/>
+              <w:bottom w:val="single" w:sz="4" w:space="0" w:color="8EA9DB"/>
               <w:right w:val="nil"/>
             </w:tcBorders>
             <w:shd w:val="clear" w:color="auto" w:fill="auto"/>
@@ -4037,9 +3265,9 @@
           <w:tcPr>
             <w:tcW w:w="2200" w:type="dxa"/>
             <w:tcBorders>
-              <w:top w:val="single" w:sz="4" w:space="0" w:color="9BC2E6"/>
-              <w:left w:val="nil"/>
-              <w:bottom w:val="single" w:sz="4" w:space="0" w:color="9BC2E6"/>
+              <w:top w:val="single" w:sz="4" w:space="0" w:color="8EA9DB"/>
+              <w:left w:val="nil"/>
+              <w:bottom w:val="single" w:sz="4" w:space="0" w:color="8EA9DB"/>
               <w:right w:val="nil"/>
             </w:tcBorders>
             <w:shd w:val="clear" w:color="auto" w:fill="auto"/>
@@ -4067,65 +3295,33 @@
         </w:tc>
         <w:tc>
           <w:tcPr>
-            <w:tcW w:w="880" w:type="dxa"/>
-            <w:tcBorders>
-              <w:top w:val="single" w:sz="4" w:space="0" w:color="9BC2E6"/>
-              <w:left w:val="nil"/>
-              <w:bottom w:val="single" w:sz="4" w:space="0" w:color="9BC2E6"/>
-              <w:right w:val="nil"/>
-            </w:tcBorders>
-            <w:shd w:val="clear" w:color="auto" w:fill="auto"/>
-            <w:noWrap/>
-            <w:vAlign w:val="bottom"/>
-            <w:hideMark/>
-          </w:tcPr>
-          <w:p>
-            <w:pPr>
-              <w:spacing w:after="0" w:line="240" w:lineRule="auto"/>
-              <w:jc w:val="right"/>
-              <w:rPr>
-                <w:rFonts w:ascii="Calibri" w:eastAsia="Times New Roman" w:hAnsi="Calibri" w:cs="Calibri"/>
-                <w:color w:val="000000"/>
-              </w:rPr>
-            </w:pPr>
-            <w:r>
-              <w:rPr>
-                <w:rFonts w:ascii="Calibri" w:eastAsia="Times New Roman" w:hAnsi="Calibri" w:cs="Calibri"/>
-                <w:color w:val="000000"/>
-              </w:rPr>
-              <w:t>7</w:t>
-            </w:r>
-          </w:p>
-        </w:tc>
-        <w:tc>
-          <w:tcPr>
             <w:tcW w:w="2120" w:type="dxa"/>
             <w:tcBorders>
-              <w:top w:val="single" w:sz="4" w:space="0" w:color="9BC2E6"/>
-              <w:left w:val="nil"/>
-              <w:bottom w:val="single" w:sz="4" w:space="0" w:color="9BC2E6"/>
-              <w:right w:val="single" w:sz="4" w:space="0" w:color="9BC2E6"/>
-            </w:tcBorders>
-            <w:shd w:val="clear" w:color="auto" w:fill="auto"/>
-            <w:noWrap/>
-            <w:vAlign w:val="bottom"/>
-            <w:hideMark/>
-          </w:tcPr>
-          <w:p>
-            <w:pPr>
-              <w:spacing w:after="0" w:line="240" w:lineRule="auto"/>
-              <w:jc w:val="right"/>
-              <w:rPr>
-                <w:rFonts w:ascii="Calibri" w:eastAsia="Times New Roman" w:hAnsi="Calibri" w:cs="Calibri"/>
-                <w:color w:val="000000"/>
-              </w:rPr>
-            </w:pPr>
-            <w:r>
-              <w:rPr>
-                <w:rFonts w:ascii="Calibri" w:eastAsia="Times New Roman" w:hAnsi="Calibri" w:cs="Calibri"/>
-                <w:color w:val="000000"/>
-              </w:rPr>
-              <w:t>50</w:t>
+              <w:top w:val="single" w:sz="4" w:space="0" w:color="8EA9DB"/>
+              <w:left w:val="nil"/>
+              <w:bottom w:val="single" w:sz="4" w:space="0" w:color="8EA9DB"/>
+              <w:right w:val="single" w:sz="4" w:space="0" w:color="8EA9DB"/>
+            </w:tcBorders>
+            <w:shd w:val="clear" w:color="auto" w:fill="auto"/>
+            <w:noWrap/>
+            <w:vAlign w:val="bottom"/>
+            <w:hideMark/>
+          </w:tcPr>
+          <w:p>
+            <w:pPr>
+              <w:spacing w:after="0" w:line="240" w:lineRule="auto"/>
+              <w:jc w:val="right"/>
+              <w:rPr>
+                <w:rFonts w:ascii="Calibri" w:eastAsia="Times New Roman" w:hAnsi="Calibri" w:cs="Calibri"/>
+                <w:color w:val="000000"/>
+              </w:rPr>
+            </w:pPr>
+            <w:r>
+              <w:rPr>
+                <w:rFonts w:ascii="Calibri" w:eastAsia="Times New Roman" w:hAnsi="Calibri" w:cs="Calibri"/>
+                <w:color w:val="000000"/>
+              </w:rPr>
+              <w:t>100</w:t>
             </w:r>
           </w:p>
         </w:tc>
@@ -4138,12 +3334,12 @@
           <w:tcPr>
             <w:tcW w:w="3100" w:type="dxa"/>
             <w:tcBorders>
-              <w:top w:val="single" w:sz="4" w:space="0" w:color="9BC2E6"/>
-              <w:left w:val="single" w:sz="4" w:space="0" w:color="9BC2E6"/>
-              <w:bottom w:val="single" w:sz="4" w:space="0" w:color="9BC2E6"/>
-              <w:right w:val="nil"/>
-            </w:tcBorders>
-            <w:shd w:val="clear" w:color="DDEBF7" w:fill="DDEBF7"/>
+              <w:top w:val="single" w:sz="4" w:space="0" w:color="8EA9DB"/>
+              <w:left w:val="single" w:sz="4" w:space="0" w:color="8EA9DB"/>
+              <w:bottom w:val="single" w:sz="4" w:space="0" w:color="8EA9DB"/>
+              <w:right w:val="nil"/>
+            </w:tcBorders>
+            <w:shd w:val="clear" w:color="D9E1F2" w:fill="D9E1F2"/>
             <w:noWrap/>
             <w:vAlign w:val="bottom"/>
             <w:hideMark/>
@@ -4169,12 +3365,12 @@
           <w:tcPr>
             <w:tcW w:w="2060" w:type="dxa"/>
             <w:tcBorders>
-              <w:top w:val="single" w:sz="4" w:space="0" w:color="9BC2E6"/>
-              <w:left w:val="nil"/>
-              <w:bottom w:val="single" w:sz="4" w:space="0" w:color="9BC2E6"/>
-              <w:right w:val="nil"/>
-            </w:tcBorders>
-            <w:shd w:val="clear" w:color="DDEBF7" w:fill="DDEBF7"/>
+              <w:top w:val="single" w:sz="4" w:space="0" w:color="8EA9DB"/>
+              <w:left w:val="nil"/>
+              <w:bottom w:val="single" w:sz="4" w:space="0" w:color="8EA9DB"/>
+              <w:right w:val="nil"/>
+            </w:tcBorders>
+            <w:shd w:val="clear" w:color="D9E1F2" w:fill="D9E1F2"/>
             <w:noWrap/>
             <w:vAlign w:val="bottom"/>
             <w:hideMark/>
@@ -4201,12 +3397,12 @@
           <w:tcPr>
             <w:tcW w:w="2200" w:type="dxa"/>
             <w:tcBorders>
-              <w:top w:val="single" w:sz="4" w:space="0" w:color="9BC2E6"/>
-              <w:left w:val="nil"/>
-              <w:bottom w:val="single" w:sz="4" w:space="0" w:color="9BC2E6"/>
-              <w:right w:val="nil"/>
-            </w:tcBorders>
-            <w:shd w:val="clear" w:color="DDEBF7" w:fill="DDEBF7"/>
+              <w:top w:val="single" w:sz="4" w:space="0" w:color="8EA9DB"/>
+              <w:left w:val="nil"/>
+              <w:bottom w:val="single" w:sz="4" w:space="0" w:color="8EA9DB"/>
+              <w:right w:val="nil"/>
+            </w:tcBorders>
+            <w:shd w:val="clear" w:color="D9E1F2" w:fill="D9E1F2"/>
             <w:noWrap/>
             <w:vAlign w:val="bottom"/>
             <w:hideMark/>
@@ -4231,71 +3427,38 @@
         </w:tc>
         <w:tc>
           <w:tcPr>
-            <w:tcW w:w="880" w:type="dxa"/>
-            <w:tcBorders>
-              <w:top w:val="single" w:sz="4" w:space="0" w:color="9BC2E6"/>
-              <w:left w:val="nil"/>
-              <w:bottom w:val="single" w:sz="4" w:space="0" w:color="9BC2E6"/>
-              <w:right w:val="nil"/>
-            </w:tcBorders>
-            <w:shd w:val="clear" w:color="DDEBF7" w:fill="DDEBF7"/>
-            <w:noWrap/>
-            <w:vAlign w:val="bottom"/>
-            <w:hideMark/>
-          </w:tcPr>
-          <w:p>
-            <w:pPr>
-              <w:spacing w:after="0" w:line="240" w:lineRule="auto"/>
-              <w:jc w:val="right"/>
-              <w:rPr>
-                <w:rFonts w:ascii="Calibri" w:eastAsia="Times New Roman" w:hAnsi="Calibri" w:cs="Calibri"/>
-                <w:color w:val="000000"/>
-              </w:rPr>
-            </w:pPr>
-            <w:r>
-              <w:rPr>
-                <w:rFonts w:ascii="Calibri" w:eastAsia="Times New Roman" w:hAnsi="Calibri" w:cs="Calibri"/>
-                <w:color w:val="000000"/>
-              </w:rPr>
-              <w:t>1</w:t>
-            </w:r>
-          </w:p>
-        </w:tc>
-        <w:tc>
-          <w:tcPr>
             <w:tcW w:w="2120" w:type="dxa"/>
             <w:tcBorders>
-              <w:top w:val="single" w:sz="4" w:space="0" w:color="9BC2E6"/>
-              <w:left w:val="nil"/>
-              <w:bottom w:val="single" w:sz="4" w:space="0" w:color="9BC2E6"/>
-              <w:right w:val="single" w:sz="4" w:space="0" w:color="9BC2E6"/>
-            </w:tcBorders>
-            <w:shd w:val="clear" w:color="DDEBF7" w:fill="DDEBF7"/>
-            <w:noWrap/>
-            <w:vAlign w:val="bottom"/>
-            <w:hideMark/>
-          </w:tcPr>
-          <w:p>
-            <w:pPr>
-              <w:spacing w:after="0" w:line="240" w:lineRule="auto"/>
-              <w:jc w:val="right"/>
-              <w:rPr>
-                <w:rFonts w:ascii="Calibri" w:eastAsia="Times New Roman" w:hAnsi="Calibri" w:cs="Calibri"/>
-                <w:color w:val="000000"/>
-              </w:rPr>
-            </w:pPr>
-            <w:r>
-              <w:rPr>
-                <w:rFonts w:ascii="Calibri" w:eastAsia="Times New Roman" w:hAnsi="Calibri" w:cs="Calibri"/>
-                <w:color w:val="000000"/>
-              </w:rPr>
-              <w:t>50</w:t>
+              <w:top w:val="single" w:sz="4" w:space="0" w:color="8EA9DB"/>
+              <w:left w:val="nil"/>
+              <w:bottom w:val="single" w:sz="4" w:space="0" w:color="8EA9DB"/>
+              <w:right w:val="single" w:sz="4" w:space="0" w:color="8EA9DB"/>
+            </w:tcBorders>
+            <w:shd w:val="clear" w:color="D9E1F2" w:fill="D9E1F2"/>
+            <w:noWrap/>
+            <w:vAlign w:val="bottom"/>
+            <w:hideMark/>
+          </w:tcPr>
+          <w:p>
+            <w:pPr>
+              <w:spacing w:after="0" w:line="240" w:lineRule="auto"/>
+              <w:jc w:val="right"/>
+              <w:rPr>
+                <w:rFonts w:ascii="Calibri" w:eastAsia="Times New Roman" w:hAnsi="Calibri" w:cs="Calibri"/>
+                <w:color w:val="000000"/>
+              </w:rPr>
+            </w:pPr>
+            <w:r>
+              <w:rPr>
+                <w:rFonts w:ascii="Calibri" w:eastAsia="Times New Roman" w:hAnsi="Calibri" w:cs="Calibri"/>
+                <w:color w:val="000000"/>
+              </w:rPr>
+              <w:t>100</w:t>
             </w:r>
           </w:p>
         </w:tc>
       </w:tr>
     </w:tbl>
-    <w:p/>
     <w:p/>
     <w:sectPr>
       <w:pgSz w:w="12240" w:h="15840"/>

</xml_diff>